<commit_message>
improved parser and api handling
</commit_message>
<xml_diff>
--- a/processed/reviewed_4.docx
+++ b/processed/reviewed_4.docx
@@ -21,7 +21,7 @@
         <w:rPr>
           <w:sz w:val="20"/>
         </w:rPr>
-        <w:t>Issues found: 104  (High: 8, Medium: 87, Low: 9)</w:t>
+        <w:t>Issues found: 104  (High: 17, Medium: 34, Low: 53)</w:t>
       </w:r>
       <w:r>
         <w:br/>
@@ -33,7 +33,7 @@
         <w:rPr>
           <w:sz w:val="20"/>
         </w:rPr>
-        <w:t>compliance (103), ambiguity (1)</w:t>
+        <w:t>content (31), compliance (62), formatting (10), ambiguity (1)</w:t>
       </w:r>
       <w:r>
         <w:br/>
@@ -52,7 +52,7 @@
           <w:color w:val="0066CC"/>
           <w:u w:val="single"/>
         </w:rPr>
-        <w:t>ADGM Companies Regulations 2020: https://en.adgm.thomsonreuters.com/rulebook/1-companies-regulations-2020</w:t>
+        <w:t>ADGM Incorporation Package Rulebook: https://en.adgm.thomsonreuters.com/rulebook/7-company-incorporation-package</w:t>
       </w:r>
       <w:r>
         <w:br/>
@@ -65,7 +65,7 @@
           <w:color w:val="0066CC"/>
           <w:u w:val="single"/>
         </w:rPr>
-        <w:t>ADGM Constitutional Documents Guide: https://www.adgm.com/legal-framework/guidance-and-policy-statements</w:t>
+        <w:t>ADGM Compliance Guide: https://www.adgm.com/operating-in-adgm/obligations-of-adgm-registered-entities</w:t>
       </w:r>
       <w:r>
         <w:br/>
@@ -78,7 +78,7 @@
           <w:color w:val="0066CC"/>
           <w:u w:val="single"/>
         </w:rPr>
-        <w:t>ADGM Jurisdiction Requirements: https://www.adgm.com/legal-framework/regulations</w:t>
+        <w:t>ADGM Regulatory Framework: https://www.adgm.com/legal-framework/regulations</w:t>
       </w:r>
       <w:r>
         <w:br/>
@@ -91,7 +91,7 @@
           <w:color w:val="0066CC"/>
           <w:u w:val="single"/>
         </w:rPr>
-        <w:t>ADGM Legal Writing Guidelines: https://www.adgm.com/legal-framework/guidance-and-policy-statements</w:t>
+        <w:t>ADGM Guidance &amp; Policy Updates: https://www.adgm.com/legal-framework/guidance-and-policy-statements</w:t>
       </w:r>
       <w:r>
         <w:br/>
@@ -104,7 +104,7 @@
           <w:color w:val="0066CC"/>
           <w:u w:val="single"/>
         </w:rPr>
-        <w:t>ADGM Template Library: https://assets.adgm.com/templates</w:t>
+        <w:t>ADGM Regulatory Updates: https://www.adgm.com/legal-framework/regulations</w:t>
       </w:r>
       <w:r>
         <w:br/>
@@ -117,7 +117,7 @@
           <w:color w:val="0066CC"/>
           <w:u w:val="single"/>
         </w:rPr>
-        <w:t>ADGM Plain Language Guide: https://www.adgm.com/legal-framework/guidance-and-policy-statements</w:t>
+        <w:t>ADGM Latest Templates: https://assets.adgm.com/templates</w:t>
       </w:r>
       <w:r>
         <w:br/>
@@ -130,7 +130,7 @@
           <w:color w:val="0066CC"/>
           <w:u w:val="single"/>
         </w:rPr>
-        <w:t>ADGM Guidance &amp; Templates: https://www.adgm.com/legal-framework/guidance-and-policy-statements</w:t>
+        <w:t>ADGM Companies Regulations 2020: https://en.adgm.thomsonreuters.com/rulebook/1-companies-regulations-2020</w:t>
       </w:r>
       <w:r>
         <w:br/>
@@ -143,7 +143,7 @@
           <w:color w:val="0066CC"/>
           <w:u w:val="single"/>
         </w:rPr>
-        <w:t>ADGM Document Templates: https://assets.adgm.com/templates</w:t>
+        <w:t>ADGM Constitutional Documents Guide: https://www.adgm.com/legal-framework/guidance-and-policy-statements</w:t>
       </w:r>
       <w:r>
         <w:br/>
@@ -156,7 +156,7 @@
           <w:color w:val="0066CC"/>
           <w:u w:val="single"/>
         </w:rPr>
-        <w:t>ADGM Required Clauses Guide: https://www.adgm.com/legal-framework/guidance-and-policy-statements</w:t>
+        <w:t>ADGM Jurisdiction Requirements: https://www.adgm.com/legal-framework/regulations</w:t>
       </w:r>
       <w:r>
         <w:br/>
@@ -169,7 +169,7 @@
           <w:color w:val="0066CC"/>
           <w:u w:val="single"/>
         </w:rPr>
-        <w:t>ADGM Incorporation Package Rulebook: https://en.adgm.thomsonreuters.com/rulebook/7-company-incorporation-package</w:t>
+        <w:t>ADGM Registration &amp; Incorporation: https://www.adgm.com/registration-authority/registration-and-incorporation</w:t>
       </w:r>
       <w:r>
         <w:br/>
@@ -182,7 +182,7 @@
           <w:color w:val="0066CC"/>
           <w:u w:val="single"/>
         </w:rPr>
-        <w:t>ADGM Compliance Guide: https://www.adgm.com/operating-in-adgm/obligations-of-adgm-registered-entities</w:t>
+        <w:t>ADGM Document Standards: https://www.adgm.com/legal-framework/guidance-and-policy-statements</w:t>
       </w:r>
       <w:r>
         <w:br/>
@@ -195,10 +195,87 @@
           <w:color w:val="0066CC"/>
           <w:u w:val="single"/>
         </w:rPr>
-        <w:t>ADGM Regulatory Framework: https://www.adgm.com/legal-framework/regulations</w:t>
+        <w:t>ADGM Template Library: https://assets.adgm.com/templates</w:t>
       </w:r>
       <w:r>
         <w:br/>
+      </w:r>
+      <w:r>
+        <w:t xml:space="preserve">- </w:t>
+      </w:r>
+      <w:r>
+        <w:rPr>
+          <w:color w:val="0066CC"/>
+          <w:u w:val="single"/>
+        </w:rPr>
+        <w:t>ADGM Legal Writing Guidelines: https://www.adgm.com/legal-framework/guidance-and-policy-statements</w:t>
+      </w:r>
+      <w:r>
+        <w:br/>
+      </w:r>
+      <w:r>
+        <w:t xml:space="preserve">- </w:t>
+      </w:r>
+      <w:r>
+        <w:rPr>
+          <w:color w:val="0066CC"/>
+          <w:u w:val="single"/>
+        </w:rPr>
+        <w:t>ADGM Plain Language Guide: https://www.adgm.com/legal-framework/guidance-and-policy-statements</w:t>
+      </w:r>
+      <w:r>
+        <w:br/>
+      </w:r>
+      <w:r>
+        <w:t xml:space="preserve">- </w:t>
+      </w:r>
+      <w:r>
+        <w:rPr>
+          <w:color w:val="0066CC"/>
+          <w:u w:val="single"/>
+        </w:rPr>
+        <w:t>ADGM Guidance &amp; Templates: https://www.adgm.com/legal-framework/guidance-and-policy-statements</w:t>
+      </w:r>
+      <w:r>
+        <w:br/>
+      </w:r>
+      <w:r>
+        <w:t xml:space="preserve">- </w:t>
+      </w:r>
+      <w:r>
+        <w:rPr>
+          <w:color w:val="0066CC"/>
+          <w:u w:val="single"/>
+        </w:rPr>
+        <w:t>ADGM Document Templates: https://assets.adgm.com/templates</w:t>
+      </w:r>
+      <w:r>
+        <w:br/>
+      </w:r>
+      <w:r>
+        <w:t xml:space="preserve">- </w:t>
+      </w:r>
+      <w:r>
+        <w:rPr>
+          <w:color w:val="0066CC"/>
+          <w:u w:val="single"/>
+        </w:rPr>
+        <w:t>ADGM Required Clauses Guide: https://www.adgm.com/legal-framework/guidance-and-policy-statements</w:t>
+      </w:r>
+      <w:r>
+        <w:br/>
+      </w:r>
+      <w:r>
+        <w:br/>
+      </w:r>
+      <w:r>
+        <w:rPr>
+          <w:b w:val="0"/>
+          <w:i/>
+          <w:color w:val="DAA520"/>
+          <w:sz w:val="18"/>
+        </w:rPr>
+        <w:t>[ADGM REVIEW: ISSUE: Disclaimer is acceptable but should be reviewed by legal counsel to ensure it accurately reflects the current ADGM Employment Regulations and any internal policies. | CITATION: N/A | SUGGESTION: Consult with legal counsel to validate the disclaimer's accuracy and scope.]</w:t>
       </w:r>
       <w:r>
         <w:br/>
@@ -210,19 +287,7 @@
           <w:color w:val="FF8C00"/>
           <w:sz w:val="18"/>
         </w:rPr>
-        <w:t>[ADGM REVIEW: ISSUE: Processing error: Response preprocessing failed... | CITATION: ADGM Legal Framework - General Requirements | SUGGESTION: Manual legal review required due to processing error]</w:t>
-      </w:r>
-      <w:r>
-        <w:br/>
-      </w:r>
-      <w:r>
-        <w:rPr>
-          <w:b w:val="0"/>
-          <w:i/>
-          <w:color w:val="DAA520"/>
-          <w:sz w:val="18"/>
-        </w:rPr>
-        <w:t>[ADGM REVIEW: ISSUE: The disclaimer states that the employment contract sets out the *minimum* employment standards applicable in ADGM pursuant to ADGM Employment Regulations of 2024, which may be amended from time to time without notification. While technically correct, this could be interpreted as the contract not fully reflecting current regulations if amendments occur after its creation. The disclaimer also states that it is not legal advice. | CITATION: ADGM Standard Employment Contract Template (2024) | SUGGESTION: Add a clause stating that the employer is responsible for ensuring the contract remains compliant with the latest ADGM Employment Regulations throughout the employment term. Also, consider removing the disclaimer that it is not legal advice, as it is implied.]</w:t>
+        <w:t>[ADGM REVIEW: ISSUE: The disclaimer states that the contract sets out the *minimum* employment standards applicable in ADGM pursuant to ADGM Employment Regulations of 2024, which may be amended from time to time without notification. This could be interpreted as non-binding language, as it only refers to minimum standards and implies changes may occur without notice. | CITATION: ADGM Standard Employment Contract Template (2024) | SUGGESTION: Rephrase to confirm that the contract fully complies with current ADGM Employment Regulations and that any amendments will be formally documented and communicated.]</w:t>
       </w:r>
     </w:p>
     <w:p>
@@ -241,7 +306,7 @@
         <w:rPr>
           <w:sz w:val="20"/>
         </w:rPr>
-        <w:t xml:space="preserve"> | Analysis Date: 2025-08-11 17:28</w:t>
+        <w:t xml:space="preserve"> | Analysis Date: 2025-08-11 18:52</w:t>
       </w:r>
     </w:p>
     <w:p>
@@ -459,10 +524,10 @@
         <w:rPr>
           <w:b w:val="0"/>
           <w:i/>
-          <w:color w:val="FF8C00"/>
-          <w:sz w:val="18"/>
-        </w:rPr>
-        <w:t>[ADGM REVIEW: ISSUE: Processing error: Response preprocessing failed... | CITATION: ADGM Legal Framework - General Requirements | SUGGESTION: Manual legal review required due to processing error]</w:t>
+          <w:color w:val="DAA520"/>
+          <w:sz w:val="18"/>
+        </w:rPr>
+        <w:t>[ADGM REVIEW: ISSUE: Content is instructional and not part of the legally binding contract. Its relevance to ADGM compliance is unclear without further context. | CITATION: N/A | SUGGESTION: Review the instructions to ensure they align with ADGM regulations and do not contradict any mandatory clauses. Consider moving these instructions to a separate document.]</w:t>
       </w:r>
     </w:p>
     <w:p>
@@ -486,12 +551,13 @@
       </w:r>
       <w:r>
         <w:rPr>
-          <w:b w:val="0"/>
+          <w:b/>
           <w:i/>
-          <w:color w:val="FF8C00"/>
-          <w:sz w:val="18"/>
-        </w:rPr>
-        <w:t>[ADGM REVIEW: ISSUE: Processing error: Response preprocessing failed... | CITATION: ADGM Legal Framework - General Requirements | SUGGESTION: Manual legal review required due to processing error]</w:t>
+          <w:color w:val="DC143C"/>
+          <w:sz w:val="18"/>
+          <w:highlight w:val="yellow"/>
+        </w:rPr>
+        <w:t>[ADGM REVIEW: ISSUE: This section is a placeholder and requires the employer to complete the information. Failure to do so will render the contract incomplete and non-compliant. | CITATION: ADGM Employment Regulations require a complete and accurate employment contract. | SUGGESTION: Ensure all bracketed text is reviewed, completed, and the brackets and highlights are removed before finalizing the contract.]</w:t>
       </w:r>
     </w:p>
     <w:p>
@@ -524,12 +590,13 @@
       </w:r>
       <w:r>
         <w:rPr>
-          <w:b w:val="0"/>
+          <w:b/>
           <w:i/>
-          <w:color w:val="FF8C00"/>
-          <w:sz w:val="18"/>
-        </w:rPr>
-        <w:t>[ADGM REVIEW: ISSUE: Processing error: Response preprocessing failed... | CITATION: ADGM Legal Framework - General Requirements | SUGGESTION: Manual legal review required due to processing error]</w:t>
+          <w:color w:val="DC143C"/>
+          <w:sz w:val="18"/>
+          <w:highlight w:val="yellow"/>
+        </w:rPr>
+        <w:t>[ADGM REVIEW: ISSUE: This section is an instruction and should be removed from the final contract. Leaving it in will be a formatting error. | CITATION: N/A | SUGGESTION: Remove this instruction section from the final contract.]</w:t>
       </w:r>
     </w:p>
     <w:p>
@@ -553,10 +620,10 @@
         <w:rPr>
           <w:b w:val="0"/>
           <w:i/>
-          <w:color w:val="FF8C00"/>
-          <w:sz w:val="18"/>
-        </w:rPr>
-        <w:t>[ADGM REVIEW: ISSUE: Processing error: Response preprocessing failed... | CITATION: ADGM Legal Framework - General Requirements | SUGGESTION: Manual legal review required due to processing error]</w:t>
+          <w:color w:val="DAA520"/>
+          <w:sz w:val="18"/>
+        </w:rPr>
+        <w:t>[ADGM REVIEW: ISSUE: This is a formatting instruction, not a contractual clause. It should be removed from the final contract. | CITATION: N/A | SUGGESTION: Remove this section before finalizing the contract.]</w:t>
       </w:r>
     </w:p>
     <w:p>
@@ -589,10 +656,10 @@
         <w:rPr>
           <w:b w:val="0"/>
           <w:i/>
-          <w:color w:val="FF8C00"/>
-          <w:sz w:val="18"/>
-        </w:rPr>
-        <w:t>[ADGM REVIEW: ISSUE: Processing error: Response preprocessing failed... | CITATION: ADGM Legal Framework - General Requirements | SUGGESTION: Manual legal review required due to processing error]</w:t>
+          <w:color w:val="DAA520"/>
+          <w:sz w:val="18"/>
+        </w:rPr>
+        <w:t>[ADGM REVIEW: ISSUE: Content is instructional and not part of the legally binding contract. Its relevance to ADGM compliance is unclear without further context. | CITATION: N/A | SUGGESTION: Review the checklist to ensure it covers all essential aspects of ADGM employment law. Consider moving these instructions to a separate document.]</w:t>
       </w:r>
     </w:p>
     <w:p>
@@ -616,10 +683,10 @@
         <w:rPr>
           <w:b w:val="0"/>
           <w:i/>
-          <w:color w:val="FF8C00"/>
-          <w:sz w:val="18"/>
-        </w:rPr>
-        <w:t>[ADGM REVIEW: ISSUE: Processing error: Response preprocessing failed... | CITATION: ADGM Legal Framework - General Requirements | SUGGESTION: Manual legal review required due to processing error]</w:t>
+          <w:color w:val="DAA520"/>
+          <w:sz w:val="18"/>
+        </w:rPr>
+        <w:t>[ADGM REVIEW: ISSUE: This is a self-certification statement. While not inherently problematic, it places the onus on the parties to ensure accuracy. It doesn't add significant legal weight. | CITATION: N/A | SUGGESTION: Consider removing this section or replacing it with a more robust due diligence process.]</w:t>
       </w:r>
     </w:p>
     <w:p>
@@ -746,10 +813,10 @@
         <w:rPr>
           <w:b w:val="0"/>
           <w:i/>
-          <w:color w:val="FF8C00"/>
-          <w:sz w:val="18"/>
-        </w:rPr>
-        <w:t>[ADGM REVIEW: ISSUE: Processing error: Response preprocessing failed... | CITATION: ADGM Legal Framework - General Requirements | SUGGESTION: Manual legal review required due to processing error]</w:t>
+          <w:color w:val="DAA520"/>
+          <w:sz w:val="18"/>
+        </w:rPr>
+        <w:t>[ADGM REVIEW: ISSUE: Instructional content; not part of the legally binding contract. Failure to remove square brackets in the final contract would indicate incomplete drafting. | CITATION: N/A | SUGGESTION: Ensure all square brackets are removed and replaced with specific details relevant to the employee and the company before the contract is finalized.]</w:t>
       </w:r>
     </w:p>
     <w:p>
@@ -769,10 +836,10 @@
         <w:rPr>
           <w:b w:val="0"/>
           <w:i/>
-          <w:color w:val="FF8C00"/>
-          <w:sz w:val="18"/>
-        </w:rPr>
-        <w:t>[ADGM REVIEW: ISSUE: Processing error: Response preprocessing failed... | CITATION: ADGM Legal Framework - General Requirements | SUGGESTION: Manual legal review required due to processing error]</w:t>
+          <w:color w:val="DAA520"/>
+          <w:sz w:val="18"/>
+        </w:rPr>
+        <w:t>[ADGM REVIEW: ISSUE: Instructional content; not part of the legally binding contract. This section should be deleted as instructed. | CITATION: N/A | SUGGESTION: Delete this section entirely from the final contract.]</w:t>
       </w:r>
     </w:p>
     <w:p>
@@ -1061,12 +1128,13 @@
       </w:r>
       <w:r>
         <w:rPr>
-          <w:b w:val="0"/>
+          <w:b/>
           <w:i/>
-          <w:color w:val="FF8C00"/>
-          <w:sz w:val="18"/>
-        </w:rPr>
-        <w:t>[ADGM REVIEW: ISSUE: Processing error: Response preprocessing failed... | CITATION: ADGM Legal Framework - General Requirements | SUGGESTION: Manual legal review required due to processing error]</w:t>
+          <w:color w:val="DC143C"/>
+          <w:sz w:val="18"/>
+          <w:highlight w:val="yellow"/>
+        </w:rPr>
+        <w:t>[ADGM REVIEW: ISSUE: Placeholder text. Failure to replace this with the actual date of signing would render the contract unenforceable. | CITATION: ADGM Contract Law | SUGGESTION: Replace the placeholder with the accurate date the employment contract is signed by both parties.]</w:t>
       </w:r>
     </w:p>
     <w:p>
@@ -1144,12 +1212,13 @@
       </w:r>
       <w:r>
         <w:rPr>
-          <w:b w:val="0"/>
+          <w:b/>
           <w:i/>
-          <w:color w:val="FF8C00"/>
-          <w:sz w:val="18"/>
-        </w:rPr>
-        <w:t>[ADGM REVIEW: ISSUE: Processing error: Response preprocessing failed... | CITATION: ADGM Legal Framework - General Requirements | SUGGESTION: Manual legal review required due to processing error]</w:t>
+          <w:color w:val="DC143C"/>
+          <w:sz w:val="18"/>
+          <w:highlight w:val="yellow"/>
+        </w:rPr>
+        <w:t>[ADGM REVIEW: ISSUE: Only contains a title and page number. The actual definitions are missing, which is a critical compliance issue. | CITATION: ADGM Employment Regulations 2019, Article 10 (Minimum Requirements for Employment Contracts) | SUGGESTION: Include a comprehensive list of definitions for key terms used throughout the contract, ensuring clarity and avoiding ambiguity. This is crucial for ADGM compliance.]</w:t>
       </w:r>
     </w:p>
     <w:p>
@@ -1428,7 +1497,7 @@
           <w:color w:val="FF8C00"/>
           <w:sz w:val="18"/>
         </w:rPr>
-        <w:t>[ADGM REVIEW: ISSUE: Processing error: Response preprocessing failed... | CITATION: ADGM Legal Framework - General Requirements | SUGGESTION: Manual legal review required due to processing error]</w:t>
+        <w:t>[ADGM REVIEW: ISSUE: Only contains a title and page number. The actual confidentiality/non-disclosure clauses are missing, which is a potential compliance issue depending on the nature of the employment. | CITATION: ADGM Data Protection Regulations 2021 | SUGGESTION: Include detailed clauses on confidentiality and non-disclosure, specifying the scope of confidential information, obligations of the employee, and duration of the restrictions. Ensure compliance with ADGM Data Protection Regulations.]</w:t>
       </w:r>
     </w:p>
     <w:p>
@@ -1623,7 +1692,7 @@
           <w:color w:val="FF8C00"/>
           <w:sz w:val="18"/>
         </w:rPr>
-        <w:t>[ADGM REVIEW: ISSUE: Processing error: Response preprocessing failed... | CITATION: ADGM Legal Framework - General Requirements | SUGGESTION: Manual legal review required due to processing error]</w:t>
+        <w:t>[ADGM REVIEW: ISSUE: End of Service Benefits (EOSB) must comply with ADGM Employment Regulations. The reference to page '11' is irrelevant and should be removed. | CITATION: ADGM Employment Regulations 2019, Part 8 | SUGGESTION: Ensure EOSB calculation and payment align with ADGM regulations. Remove page number reference.]</w:t>
       </w:r>
     </w:p>
     <w:p>
@@ -2101,7 +2170,7 @@
           <w:color w:val="FF8C00"/>
           <w:sz w:val="18"/>
         </w:rPr>
-        <w:t>[ADGM REVIEW: ISSUE: Processing error: Response preprocessing failed... | CITATION: ADGM Legal Framework - General Requirements | SUGGESTION: Manual legal review required due to processing error]</w:t>
+        <w:t>[ADGM REVIEW: ISSUE: Schedule A should contain all mandatory employment terms as per ADGM regulations. The reference to page '13' is irrelevant and should be removed. | CITATION: ADGM Employment Regulations 2019, Regulation 8 | SUGGESTION: Verify Schedule A includes all required information (job title, description, start date, compensation, benefits, etc.). Remove page number reference.]</w:t>
       </w:r>
     </w:p>
     <w:p>
@@ -2185,13 +2254,12 @@
       </w:r>
       <w:r>
         <w:rPr>
-          <w:b/>
+          <w:b w:val="0"/>
           <w:i/>
-          <w:color w:val="DC143C"/>
-          <w:sz w:val="18"/>
-          <w:highlight w:val="yellow"/>
-        </w:rPr>
-        <w:t>[ADGM REVIEW: ISSUE: While this clause is acceptable for unlimited contracts, it lacks detail regarding termination procedures. The contract MUST clearly outline the notice periods required for termination by either party, grounds for termination, and any applicable severance pay or end-of-service benefits as per ADGM Employment Regulations. | CITATION: ADGM Employment Regulations, Articles relating to Termination of Employment. | SUGGESTION: Expand this section to include detailed termination procedures, including notice periods, grounds for termination (with and without cause), and entitlements to severance pay or end-of-service benefits as per ADGM regulations. Include clauses addressing summary dismissal.]</w:t>
+          <w:color w:val="FF8C00"/>
+          <w:sz w:val="18"/>
+        </w:rPr>
+        <w:t>[ADGM REVIEW: ISSUE: Missing specific reference to ADGM jurisdiction. | CITATION: ADGM Employment Regulations | SUGGESTION: Include a clause explicitly stating that the contract is governed by ADGM laws and regulations.]</w:t>
       </w:r>
     </w:p>
     <w:p>
@@ -2354,10 +2422,10 @@
         <w:rPr>
           <w:b w:val="0"/>
           <w:i/>
-          <w:color w:val="FF8C00"/>
-          <w:sz w:val="18"/>
-        </w:rPr>
-        <w:t>[ADGM REVIEW: ISSUE: Processing error: Response preprocessing failed... | CITATION: ADGM Legal Framework - General Requirements | SUGGESTION: Manual legal review required due to processing error]</w:t>
+          <w:color w:val="DAA520"/>
+          <w:sz w:val="18"/>
+        </w:rPr>
+        <w:t>[ADGM REVIEW: ISSUE: No issues found | CITATION: N/A | SUGGESTION: N/A]</w:t>
       </w:r>
     </w:p>
     <w:p>
@@ -2441,13 +2509,12 @@
       </w:r>
       <w:r>
         <w:rPr>
-          <w:b/>
+          <w:b w:val="0"/>
           <w:i/>
-          <w:color w:val="DC143C"/>
-          <w:sz w:val="18"/>
-          <w:highlight w:val="yellow"/>
-        </w:rPr>
-        <w:t>[ADGM REVIEW: ISSUE: While this clause is acceptable for unlimited contracts, it lacks detail regarding termination procedures. The contract MUST clearly outline the notice periods required for termination by either party, grounds for termination, and any applicable severance pay or end-of-service benefits as per ADGM Employment Regulations. | CITATION: ADGM Employment Regulations, Articles relating to Termination of Employment. | SUGGESTION: Expand this section to include detailed termination procedures, including notice periods, grounds for termination (with and without cause), and entitlements to severance pay or end-of-service benefits as per ADGM regulations. Include clauses addressing summary dismissal.]</w:t>
+          <w:color w:val="DAA520"/>
+          <w:sz w:val="18"/>
+        </w:rPr>
+        <w:t>[ADGM REVIEW: ISSUE: No issues found | CITATION: ADGM Companies Regulations 2020 | SUGGESTION: Document appears compliant]</w:t>
       </w:r>
     </w:p>
     <w:p>
@@ -2533,10 +2600,10 @@
         <w:rPr>
           <w:b w:val="0"/>
           <w:i/>
-          <w:color w:val="FF8C00"/>
-          <w:sz w:val="18"/>
-        </w:rPr>
-        <w:t>[ADGM REVIEW: ISSUE: Processing error: Response preprocessing failed... | CITATION: ADGM Legal Framework - General Requirements | SUGGESTION: Manual legal review required due to processing error]</w:t>
+          <w:color w:val="DAA520"/>
+          <w:sz w:val="18"/>
+        </w:rPr>
+        <w:t>[ADGM REVIEW: ISSUE: No issues found | CITATION: ADGM Companies Regulations 2020 | SUGGESTION: Document appears compliant]</w:t>
       </w:r>
     </w:p>
     <w:p>
@@ -2699,10 +2766,10 @@
         <w:rPr>
           <w:b w:val="0"/>
           <w:i/>
-          <w:color w:val="FF8C00"/>
-          <w:sz w:val="18"/>
-        </w:rPr>
-        <w:t>[ADGM REVIEW: ISSUE: Processing error: Response preprocessing failed... | CITATION: ADGM Legal Framework - General Requirements | SUGGESTION: Manual legal review required due to processing error]</w:t>
+          <w:color w:val="DAA520"/>
+          <w:sz w:val="18"/>
+        </w:rPr>
+        <w:t>[ADGM REVIEW: ISSUE: No issues found | CITATION: ADGM Companies Regulations 2020 | SUGGESTION: Document appears compliant]</w:t>
       </w:r>
     </w:p>
     <w:p>
@@ -2788,10 +2855,10 @@
         <w:rPr>
           <w:b w:val="0"/>
           <w:i/>
-          <w:color w:val="FF8C00"/>
-          <w:sz w:val="18"/>
-        </w:rPr>
-        <w:t>[ADGM REVIEW: ISSUE: Processing error: Response preprocessing failed... | CITATION: ADGM Legal Framework - General Requirements | SUGGESTION: Manual legal review required due to processing error]</w:t>
+          <w:color w:val="DAA520"/>
+          <w:sz w:val="18"/>
+        </w:rPr>
+        <w:t>[ADGM REVIEW: ISSUE: No issues found | CITATION: ADGM Companies Regulations 2020 | SUGGESTION: Document appears compliant]</w:t>
       </w:r>
     </w:p>
     <w:p>
@@ -2956,10 +3023,10 @@
         <w:rPr>
           <w:b w:val="0"/>
           <w:i/>
-          <w:color w:val="FF8C00"/>
-          <w:sz w:val="18"/>
-        </w:rPr>
-        <w:t>[ADGM REVIEW: ISSUE: Processing error: Response preprocessing failed... | CITATION: ADGM Legal Framework - General Requirements | SUGGESTION: Manual legal review required due to processing error]</w:t>
+          <w:color w:val="DAA520"/>
+          <w:sz w:val="18"/>
+        </w:rPr>
+        <w:t>[ADGM REVIEW: ISSUE: No issues found | CITATION: ADGM Companies Regulations 2020 | SUGGESTION: Document appears compliant]</w:t>
       </w:r>
     </w:p>
     <w:p>
@@ -3043,13 +3110,12 @@
       </w:r>
       <w:r>
         <w:rPr>
-          <w:b/>
+          <w:b w:val="0"/>
           <w:i/>
-          <w:color w:val="DC143C"/>
-          <w:sz w:val="18"/>
-          <w:highlight w:val="yellow"/>
-        </w:rPr>
-        <w:t>[ADGM REVIEW: ISSUE: While this clause is acceptable for unlimited contracts, it lacks detail regarding termination procedures. The contract MUST clearly outline the notice periods required for termination by either party, grounds for termination, and any applicable severance pay or end-of-service benefits as per ADGM Employment Regulations. | CITATION: ADGM Employment Regulations, Articles relating to Termination of Employment. | SUGGESTION: Expand this section to include detailed termination procedures, including notice periods, grounds for termination (with and without cause), and entitlements to severance pay or end-of-service benefits as per ADGM regulations. Include clauses addressing summary dismissal.]</w:t>
+          <w:color w:val="DAA520"/>
+          <w:sz w:val="18"/>
+        </w:rPr>
+        <w:t>[ADGM REVIEW: ISSUE: No issues found | CITATION: ADGM Companies Regulations 2020 | SUGGESTION: Document appears compliant]</w:t>
       </w:r>
     </w:p>
     <w:p>
@@ -3135,10 +3201,10 @@
         <w:rPr>
           <w:b w:val="0"/>
           <w:i/>
-          <w:color w:val="FF8C00"/>
-          <w:sz w:val="18"/>
-        </w:rPr>
-        <w:t>[ADGM REVIEW: ISSUE: Processing error: Response preprocessing failed... | CITATION: ADGM Legal Framework - General Requirements | SUGGESTION: Manual legal review required due to processing error]</w:t>
+          <w:color w:val="DAA520"/>
+          <w:sz w:val="18"/>
+        </w:rPr>
+        <w:t>[ADGM REVIEW: ISSUE: No issues found | CITATION: N/A | SUGGESTION: N/A]</w:t>
       </w:r>
     </w:p>
     <w:p>
@@ -3224,10 +3290,10 @@
         <w:rPr>
           <w:b w:val="0"/>
           <w:i/>
-          <w:color w:val="FF8C00"/>
-          <w:sz w:val="18"/>
-        </w:rPr>
-        <w:t>[ADGM REVIEW: ISSUE: Processing error: Response preprocessing failed... | CITATION: ADGM Legal Framework - General Requirements | SUGGESTION: Manual legal review required due to processing error]</w:t>
+          <w:color w:val="DAA520"/>
+          <w:sz w:val="18"/>
+        </w:rPr>
+        <w:t>[ADGM REVIEW: ISSUE: The definition of 'Basic Wage' should be clear and compliant with ADGM regulations. Cross-referencing to clause 6.2 is acceptable if clause 6.2 provides a clear and compliant definition. | CITATION: ADGM Employment Regulations 2019, Regulation 3 | SUGGESTION: Review clause 6.2 to ensure the definition of 'Basic Wage' is compliant and unambiguous. Ensure it excludes allowances unless explicitly stated otherwise.]</w:t>
       </w:r>
     </w:p>
     <w:p>
@@ -3309,10 +3375,10 @@
         <w:rPr>
           <w:b w:val="0"/>
           <w:i/>
-          <w:color w:val="FF8C00"/>
-          <w:sz w:val="18"/>
-        </w:rPr>
-        <w:t>[ADGM REVIEW: ISSUE: Processing error: Response preprocessing failed... | CITATION: ADGM Legal Framework - General Requirements | SUGGESTION: Manual legal review required due to processing error]</w:t>
+          <w:color w:val="DAA520"/>
+          <w:sz w:val="18"/>
+        </w:rPr>
+        <w:t>[ADGM REVIEW: ISSUE: No issues found | CITATION: ADGM Companies Regulations 2020 | SUGGESTION: Document appears compliant]</w:t>
       </w:r>
     </w:p>
     <w:p>
@@ -3395,10 +3461,10 @@
         <w:rPr>
           <w:b w:val="0"/>
           <w:i/>
-          <w:color w:val="FF8C00"/>
-          <w:sz w:val="18"/>
-        </w:rPr>
-        <w:t>[ADGM REVIEW: ISSUE: Processing error: Response preprocessing failed... | CITATION: ADGM Legal Framework - General Requirements | SUGGESTION: Manual legal review required due to processing error]</w:t>
+          <w:color w:val="DAA520"/>
+          <w:sz w:val="18"/>
+        </w:rPr>
+        <w:t>[ADGM REVIEW: ISSUE: Definition of "UAE" is standard but may not be necessary in an ADGM contract if the context is clear. Consider if this definition is actually used. | CITATION: N/A | SUGGESTION: Review the contract to determine if the definition of "UAE" is actually used. If not, remove it for brevity.]</w:t>
       </w:r>
     </w:p>
     <w:p>
@@ -3412,7 +3478,7 @@
           <w:color w:val="FF8C00"/>
           <w:sz w:val="18"/>
         </w:rPr>
-        <w:t>[ADGM REVIEW: ISSUE: Processing error: Response preprocessing failed... | CITATION: ADGM Legal Framework - General Requirements | SUGGESTION: Manual legal review required due to processing error]</w:t>
+        <w:t>[ADGM REVIEW: ISSUE: Cross-referencing "Wages" to clause 6.2 is acceptable, but ensure clause 6.2 provides a comprehensive definition of what constitutes "Wages" under ADGM Employment Regulations. | CITATION: ADGM Employment Regulations | SUGGESTION: Verify that clause 6.2 clearly defines "Wages" to include all mandatory components as per ADGM regulations (e.g., basic salary, allowances, etc.).]</w:t>
       </w:r>
     </w:p>
     <w:p>
@@ -3444,13 +3510,12 @@
       </w:r>
       <w:r>
         <w:rPr>
-          <w:b/>
+          <w:b w:val="0"/>
           <w:i/>
-          <w:color w:val="DC143C"/>
-          <w:sz w:val="18"/>
-          <w:highlight w:val="yellow"/>
-        </w:rPr>
-        <w:t>[ADGM REVIEW: ISSUE: While this clause is acceptable for unlimited contracts, it lacks detail regarding termination procedures. The contract MUST clearly outline the notice periods required for termination by either party, grounds for termination, and any applicable severance pay or end-of-service benefits as per ADGM Employment Regulations. | CITATION: ADGM Employment Regulations, Articles relating to Termination of Employment. | SUGGESTION: Expand this section to include detailed termination procedures, including notice periods, grounds for termination (with and without cause), and entitlements to severance pay or end-of-service benefits as per ADGM regulations. Include clauses addressing summary dismissal.]</w:t>
+          <w:color w:val="DAA520"/>
+          <w:sz w:val="18"/>
+        </w:rPr>
+        <w:t>[ADGM REVIEW: ISSUE: Definition of 'Year' is too narrow. It should also cover the possibility of a fiscal year different from the calendar year. | CITATION: ADGM Companies Regulations 2020 | SUGGESTION: Expand the definition of 'Year' to include the company's fiscal year if it differs from the calendar year.]</w:t>
       </w:r>
     </w:p>
     <w:p>
@@ -3560,10 +3625,10 @@
         <w:rPr>
           <w:b w:val="0"/>
           <w:i/>
-          <w:color w:val="FF8C00"/>
-          <w:sz w:val="18"/>
-        </w:rPr>
-        <w:t>[ADGM REVIEW: ISSUE: Processing error: Response preprocessing failed... | CITATION: ADGM Legal Framework - General Requirements | SUGGESTION: Manual legal review required due to processing error]</w:t>
+          <w:color w:val="DAA520"/>
+          <w:sz w:val="18"/>
+        </w:rPr>
+        <w:t>[ADGM REVIEW: ISSUE: No issues found | CITATION: N/A | SUGGESTION: N/A]</w:t>
       </w:r>
     </w:p>
     <w:p>
@@ -3782,13 +3847,12 @@
       </w:r>
       <w:r>
         <w:rPr>
-          <w:b/>
+          <w:b w:val="0"/>
           <w:i/>
-          <w:color w:val="DC143C"/>
-          <w:sz w:val="18"/>
-          <w:highlight w:val="yellow"/>
-        </w:rPr>
-        <w:t>[ADGM REVIEW: ISSUE: While this clause is acceptable for unlimited contracts, it lacks detail regarding termination procedures. The contract MUST clearly outline the notice periods required for termination by either party, grounds for termination, and any applicable severance pay or end-of-service benefits as per ADGM Employment Regulations. | CITATION: ADGM Employment Regulations, Articles relating to Termination of Employment. | SUGGESTION: Expand this section to include detailed termination procedures, including notice periods, grounds for termination (with and without cause), and entitlements to severance pay or end-of-service benefits as per ADGM regulations. Include clauses addressing summary dismissal.]</w:t>
+          <w:color w:val="DAA520"/>
+          <w:sz w:val="18"/>
+        </w:rPr>
+        <w:t>[ADGM REVIEW: ISSUE: No issues found | CITATION: ADGM Companies Regulations 2020 | SUGGESTION: Document appears compliant]</w:t>
       </w:r>
     </w:p>
     <w:p>
@@ -3806,13 +3870,12 @@
       </w:r>
       <w:r>
         <w:rPr>
-          <w:b/>
+          <w:b w:val="0"/>
           <w:i/>
-          <w:color w:val="DC143C"/>
-          <w:sz w:val="18"/>
-          <w:highlight w:val="yellow"/>
-        </w:rPr>
-        <w:t>[ADGM REVIEW: ISSUE: While this clause is acceptable for unlimited contracts, it lacks detail regarding termination procedures. The contract MUST clearly outline the notice periods required for termination by either party, grounds for termination, and any applicable severance pay or end-of-service benefits as per ADGM Employment Regulations. | CITATION: ADGM Employment Regulations, Articles relating to Termination of Employment. | SUGGESTION: Expand this section to include detailed termination procedures, including notice periods, grounds for termination (with and without cause), and entitlements to severance pay or end-of-service benefits as per ADGM regulations. Include clauses addressing summary dismissal.]</w:t>
+          <w:color w:val="DAA520"/>
+          <w:sz w:val="18"/>
+        </w:rPr>
+        <w:t>[ADGM REVIEW: ISSUE: No issues found | CITATION: ADGM Companies Regulations 2020 | SUGGESTION: Document appears compliant]</w:t>
       </w:r>
     </w:p>
     <w:p>
@@ -3944,13 +4007,12 @@
       </w:r>
       <w:r>
         <w:rPr>
-          <w:b/>
+          <w:b w:val="0"/>
           <w:i/>
-          <w:color w:val="DC143C"/>
-          <w:sz w:val="18"/>
-          <w:highlight w:val="yellow"/>
-        </w:rPr>
-        <w:t>[ADGM REVIEW: ISSUE: While this clause is acceptable for unlimited contracts, it lacks detail regarding termination procedures. The contract MUST clearly outline the notice periods required for termination by either party, grounds for termination, and any applicable severance pay or end-of-service benefits as per ADGM Employment Regulations. | CITATION: ADGM Employment Regulations, Articles relating to Termination of Employment. | SUGGESTION: Expand this section to include detailed termination procedures, including notice periods, grounds for termination (with and without cause), and entitlements to severance pay or end-of-service benefits as per ADGM regulations. Include clauses addressing summary dismissal.]</w:t>
+          <w:color w:val="FF8C00"/>
+          <w:sz w:val="18"/>
+        </w:rPr>
+        <w:t>[ADGM REVIEW: ISSUE: The clause for 'unlimited employment contracts' requires careful consideration of termination clauses under ADGM Employment Regulations. Specific termination notice periods and grounds for termination must be clearly defined elsewhere in the contract. | CITATION: ADGM Employment Regulations | SUGGESTION: Ensure that the termination clauses in the contract comply with ADGM Employment Regulations regarding notice periods, grounds for termination, and potential compensation.]</w:t>
       </w:r>
     </w:p>
     <w:p>
@@ -4045,7 +4107,7 @@
           <w:color w:val="FF8C00"/>
           <w:sz w:val="18"/>
         </w:rPr>
-        <w:t>[ADGM REVIEW: ISSUE: Processing error: Response preprocessing failed... | CITATION: ADGM Legal Framework - General Requirements | SUGGESTION: Manual legal review required due to processing error]</w:t>
+        <w:t>[ADGM REVIEW: ISSUE: Automatic renewal clause may not be fully compliant. ADGM Employment Regulations require clarity and mutual agreement on contract renewals. The provided clause suggests automatic renewal without explicit consent at each renewal point, which could be problematic. | CITATION: ADGM Employment Regulations, potential conflict with provisions on contract renewal and termination. | SUGGESTION: Revise the clause to require explicit written agreement from both parties for each renewal term, ensuring compliance with ADGM regulations regarding mutual consent.]</w:t>
       </w:r>
     </w:p>
     <w:p>
@@ -4071,13 +4133,12 @@
       </w:r>
       <w:r>
         <w:rPr>
-          <w:b/>
+          <w:b w:val="0"/>
           <w:i/>
-          <w:color w:val="DC143C"/>
-          <w:sz w:val="18"/>
-          <w:highlight w:val="yellow"/>
-        </w:rPr>
-        <w:t>[ADGM REVIEW: ISSUE: While this clause is acceptable for unlimited contracts, it lacks detail regarding termination procedures. The contract MUST clearly outline the notice periods required for termination by either party, grounds for termination, and any applicable severance pay or end-of-service benefits as per ADGM Employment Regulations. | CITATION: ADGM Employment Regulations, Articles relating to Termination of Employment. | SUGGESTION: Expand this section to include detailed termination procedures, including notice periods, grounds for termination (with and without cause), and entitlements to severance pay or end-of-service benefits as per ADGM regulations. Include clauses addressing summary dismissal.]</w:t>
+          <w:color w:val="DAA520"/>
+          <w:sz w:val="18"/>
+        </w:rPr>
+        <w:t>[ADGM REVIEW: ISSUE: No issues found | CITATION: ADGM Companies Regulations 2020 | SUGGESTION: Document appears compliant]</w:t>
       </w:r>
     </w:p>
     <w:p>
@@ -4118,7 +4179,7 @@
           <w:color w:val="FF8C00"/>
           <w:sz w:val="18"/>
         </w:rPr>
-        <w:t>[ADGM REVIEW: ISSUE: Processing error: Response preprocessing failed... | CITATION: ADGM Legal Framework - General Requirements | SUGGESTION: Manual legal review required due to processing error]</w:t>
+        <w:t>[ADGM REVIEW: ISSUE: Working hours should comply with ADGM Employment Regulations. Ensure compliance with maximum working hours and rest periods. | CITATION: ADGM Employment Regulations, specifically regarding working hours and rest periods. | SUGGESTION: Review and ensure compliance with ADGM Employment Regulations regarding maximum working hours, rest periods, and breaks. Specify the total number of working hours per week.]</w:t>
       </w:r>
     </w:p>
     <w:p>
@@ -4150,7 +4211,7 @@
           <w:color w:val="FF8C00"/>
           <w:sz w:val="18"/>
         </w:rPr>
-        <w:t>[ADGM REVIEW: ISSUE: Processing error: Response preprocessing failed... | CITATION: ADGM Legal Framework - General Requirements | SUGGESTION: Manual legal review required due to processing error]</w:t>
+        <w:t>[ADGM REVIEW: ISSUE: If the employee is not eligible for overtime, the contract should explicitly state the reasons and ensure this aligns with ADGM Employment Regulations regarding overtime eligibility. | CITATION: ADGM Employment Regulations concerning overtime pay and exemptions. | SUGGESTION: Clearly state the reasons for overtime ineligibility and ensure it complies with ADGM regulations. Document the job role and responsibilities that justify the exemption.]</w:t>
       </w:r>
     </w:p>
     <w:p>
@@ -4195,7 +4256,7 @@
           <w:color w:val="FF8C00"/>
           <w:sz w:val="18"/>
         </w:rPr>
-        <w:t>[ADGM REVIEW: ISSUE: Processing error: Response preprocessing failed... | CITATION: ADGM Legal Framework - General Requirements | SUGGESTION: Manual legal review required due to processing error]</w:t>
+        <w:t>[ADGM REVIEW: ISSUE: If the employee is eligible for overtime, the 'Company policy regarding overtime' should be clearly defined and accessible to the employee. The policy must comply with ADGM Employment Regulations. | CITATION: ADGM Employment Regulations concerning overtime pay calculations and limitations. | SUGGESTION: Reference a specific, documented company overtime policy that is compliant with ADGM regulations. Outline how overtime is calculated and any limitations.]</w:t>
       </w:r>
     </w:p>
     <w:p>
@@ -4247,7 +4308,7 @@
           <w:color w:val="FF8C00"/>
           <w:sz w:val="18"/>
         </w:rPr>
-        <w:t>[ADGM REVIEW: ISSUE: Processing error: Response preprocessing failed... | CITATION: ADGM Legal Framework - General Requirements | SUGGESTION: Manual legal review required due to processing error]</w:t>
+        <w:t>[ADGM REVIEW: ISSUE: The probationary period dismissal clause should be reviewed to ensure it aligns with ADGM Employment Regulations regarding termination during probation, especially concerning notice periods and reasons for termination. | CITATION: ADGM Employment Regulations regarding termination of employment, particularly during probationary periods. | SUGGESTION: Ensure the one-week notice period during probation complies with ADGM regulations. Clarify what constitutes 'cause' for termination without notice and ensure it is legally defensible under ADGM law.]</w:t>
       </w:r>
     </w:p>
     <w:p>
@@ -4283,10 +4344,10 @@
         <w:rPr>
           <w:b w:val="0"/>
           <w:i/>
-          <w:color w:val="FF8C00"/>
-          <w:sz w:val="18"/>
-        </w:rPr>
-        <w:t>[ADGM REVIEW: ISSUE: Processing error: Response preprocessing failed... | CITATION: ADGM Legal Framework - General Requirements | SUGGESTION: Manual legal review required due to processing error]</w:t>
+          <w:color w:val="DAA520"/>
+          <w:sz w:val="18"/>
+        </w:rPr>
+        <w:t>[ADGM REVIEW: ISSUE: No issues found | CITATION: N/A | SUGGESTION: N/A]</w:t>
       </w:r>
     </w:p>
     <w:p>
@@ -4467,10 +4528,10 @@
         <w:rPr>
           <w:b w:val="0"/>
           <w:i/>
-          <w:color w:val="DAA520"/>
-          <w:sz w:val="18"/>
-        </w:rPr>
-        <w:t>[ADGM REVIEW: ISSUE: The clause grants the Company sole discretion to amend the Employee Handbook. While common, it should be qualified by stating that amendments will be reasonable and compliant with ADGM regulations. Unilateral changes that significantly disadvantage the employee could be challenged. | CITATION: ADGM Employment Regulations regarding fair treatment and reasonable employment practices. | SUGGESTION: Add a clause stating that amendments to the Employee Handbook will be reasonable, communicated to the employee in writing, and compliant with ADGM Employment Regulations.]</w:t>
+          <w:color w:val="FF8C00"/>
+          <w:sz w:val="18"/>
+        </w:rPr>
+        <w:t>[ADGM REVIEW: ISSUE: The clause regarding remote work and temporary assignments lacks clarity on expense coverage and employee rights when working outside the primary location. It should explicitly state the company's responsibility for expenses incurred during temporary assignments and ensure compliance with local labor laws if working outside the UAE. | CITATION: ADGM Employment Regulations, particularly those related to employee duties and employer responsibilities. | SUGGESTION: Add a clause specifying expense coverage (travel, accommodation, etc.) for temporary assignments and ensure compliance with local labor laws if working outside the UAE.]</w:t>
       </w:r>
     </w:p>
     <w:p>
@@ -4589,7 +4650,7 @@
           <w:color w:val="FF8C00"/>
           <w:sz w:val="18"/>
         </w:rPr>
-        <w:t>[ADGM REVIEW: ISSUE: Processing error: Response preprocessing failed... | CITATION: ADGM Legal Framework - General Requirements | SUGGESTION: Manual legal review required due to processing error]</w:t>
+        <w:t>[ADGM REVIEW: ISSUE: The clause mentions deductions permitted by ADGM Employment Regulations but doesn't specify which deductions are allowed. This lack of specificity could lead to disputes. | CITATION: ADGM Employment Regulations, specifically those pertaining to permissible deductions from wages. | SUGGESTION: Explicitly list the permissible deductions as defined by ADGM Employment Regulations within the contract or refer to a specific section of the regulations.]</w:t>
       </w:r>
     </w:p>
     <w:p>
@@ -4706,7 +4767,7 @@
           <w:color w:val="FF8C00"/>
           <w:sz w:val="18"/>
         </w:rPr>
-        <w:t>[ADGM REVIEW: ISSUE: Processing error: Response preprocessing failed... | CITATION: ADGM Legal Framework - General Requirements | SUGGESTION: Manual legal review required due to processing error]</w:t>
+        <w:t>[ADGM REVIEW: ISSUE: The statement "The Wages is inclusive of allowances and allocated as follows" is vague. It needs to be more specific about which allowances are included. | CITATION: ADGM Employment Regulations | SUGGESTION: Clearly list all allowances included in the total wage and specify how they are allocated. Refer to specific ADGM requirements for mandatory allowances.]</w:t>
       </w:r>
     </w:p>
     <w:p>
@@ -4747,12 +4808,13 @@
       </w:r>
       <w:r>
         <w:rPr>
-          <w:b w:val="0"/>
+          <w:b/>
           <w:i/>
-          <w:color w:val="FF8C00"/>
-          <w:sz w:val="18"/>
-        </w:rPr>
-        <w:t>[ADGM REVIEW: ISSUE: Processing error: Response preprocessing failed... | CITATION: ADGM Legal Framework - General Requirements | SUGGESTION: Manual legal review required due to processing error]</w:t>
+          <w:color w:val="DC143C"/>
+          <w:sz w:val="18"/>
+          <w:highlight w:val="yellow"/>
+        </w:rPr>
+        <w:t>[ADGM REVIEW: ISSUE: The contract uses bracketed placeholders (AED [insert amount]). These must be replaced with actual values before the contract is finalized. | CITATION: N/A | SUGGESTION: Replace the placeholder with the actual agreed-upon Basic Wage amount.]</w:t>
       </w:r>
     </w:p>
     <w:p>
@@ -4778,12 +4840,13 @@
       </w:r>
       <w:r>
         <w:rPr>
-          <w:b w:val="0"/>
+          <w:b/>
           <w:i/>
-          <w:color w:val="FF8C00"/>
-          <w:sz w:val="18"/>
-        </w:rPr>
-        <w:t>[ADGM REVIEW: ISSUE: Processing error: Response preprocessing failed... | CITATION: ADGM Legal Framework - General Requirements | SUGGESTION: Manual legal review required due to processing error]</w:t>
+          <w:color w:val="DC143C"/>
+          <w:sz w:val="18"/>
+          <w:highlight w:val="yellow"/>
+        </w:rPr>
+        <w:t>[ADGM REVIEW: ISSUE: The contract uses bracketed placeholders (AED [insert amount]). These must be replaced with actual values before the contract is finalized. | CITATION: N/A | SUGGESTION: Replace the placeholder with the actual agreed-upon accommodation allowance amount.]</w:t>
       </w:r>
     </w:p>
     <w:p>
@@ -4823,31 +4886,32 @@
       </w:r>
       <w:r>
         <w:rPr>
+          <w:b/>
+          <w:i/>
+          <w:color w:val="DC143C"/>
+          <w:sz w:val="18"/>
+          <w:highlight w:val="yellow"/>
+        </w:rPr>
+        <w:t>[ADGM REVIEW: ISSUE: The contract uses bracketed placeholders (AED [insert amount]). These must be replaced with actual values before the contract is finalized. | CITATION: N/A | SUGGESTION: Replace the placeholder with the actual agreed-upon transportation allowance amount.]</w:t>
+      </w:r>
+    </w:p>
+    <w:p>
+      <w:pPr>
+        <w:rPr>
+          <w:lang w:eastAsia="ko-KR"/>
+        </w:rPr>
+      </w:pPr>
+      <w:r>
+        <w:br/>
+      </w:r>
+      <w:r>
+        <w:rPr>
           <w:b w:val="0"/>
           <w:i/>
           <w:color w:val="FF8C00"/>
           <w:sz w:val="18"/>
         </w:rPr>
-        <w:t>[ADGM REVIEW: ISSUE: Processing error: Response preprocessing failed... | CITATION: ADGM Legal Framework - General Requirements | SUGGESTION: Manual legal review required due to processing error]</w:t>
-      </w:r>
-    </w:p>
-    <w:p>
-      <w:pPr>
-        <w:rPr>
-          <w:lang w:eastAsia="ko-KR"/>
-        </w:rPr>
-      </w:pPr>
-      <w:r>
-        <w:br/>
-      </w:r>
-      <w:r>
-        <w:rPr>
-          <w:b w:val="0"/>
-          <w:i/>
-          <w:color w:val="FF8C00"/>
-          <w:sz w:val="18"/>
-        </w:rPr>
-        <w:t>[ADGM REVIEW: ISSUE: Processing error: Response preprocessing failed... | CITATION: ADGM Legal Framework - General Requirements | SUGGESTION: Manual legal review required due to processing error]</w:t>
+        <w:t>[ADGM REVIEW: ISSUE: The contract uses bracketed placeholders ([insert date of every month]). These must be replaced with actual values before the contract is finalized. Payment method should comply with ADGM regulations. | CITATION: ADGM Employment Regulations | SUGGESTION: Replace the placeholder with the specific date of the month for wage payment. Ensure the payment method (bank credit transfer) complies with ADGM regulations regarding wage payment methods.]</w:t>
       </w:r>
     </w:p>
     <w:p>
@@ -4906,7 +4970,7 @@
           <w:color w:val="FF8C00"/>
           <w:sz w:val="18"/>
         </w:rPr>
-        <w:t>[ADGM REVIEW: ISSUE: Processing error: Response preprocessing failed... | CITATION: ADGM Legal Framework - General Requirements | SUGGESTION: Manual legal review required due to processing error]</w:t>
+        <w:t>[ADGM REVIEW: ISSUE: The clause states the company will provide a pay statement but doesn't detail the required information that must be included as per ADGM regulations. | CITATION: ADGM Employment Regulations, specifically those pertaining to pay statement requirements. | SUGGESTION: Include a list of mandatory information that must be present on the pay statement, such as gross wages, deductions, net wages, and the period for which payment is made, as required by ADGM Employment Regulations.]</w:t>
       </w:r>
     </w:p>
     <w:p>
@@ -4924,10 +4988,10 @@
         <w:rPr>
           <w:b w:val="0"/>
           <w:i/>
-          <w:color w:val="FF8C00"/>
-          <w:sz w:val="18"/>
-        </w:rPr>
-        <w:t>[ADGM REVIEW: ISSUE: Processing error: Response preprocessing failed... | CITATION: ADGM Legal Framework - General Requirements | SUGGESTION: Manual legal review required due to processing error]</w:t>
+          <w:color w:val="DAA520"/>
+          <w:sz w:val="18"/>
+        </w:rPr>
+        <w:t>[ADGM REVIEW: ISSUE: This section is incomplete. It only states "the amount of the Wages payable; and". It needs to specify what action or information is related to the wage amount. | CITATION: N/A | SUGGESTION: Complete this section with the relevant information or action related to the wage amount. For example, it could be related to deductions, overtime pay, or other relevant clauses.]</w:t>
       </w:r>
     </w:p>
     <w:p>
@@ -5011,7 +5075,7 @@
           <w:color w:val="FF8C00"/>
           <w:sz w:val="18"/>
         </w:rPr>
-        <w:t>[ADGM REVIEW: ISSUE: Processing error: Response preprocessing failed... | CITATION: ADGM Legal Framework - General Requirements | SUGGESTION: Manual legal review required due to processing error]</w:t>
+        <w:t>[ADGM REVIEW: ISSUE: The section lacks specifics regarding permissible deductions. ADGM regulations require transparency and justification for all deductions. | CITATION: ADGM Employment Regulations 2019, Section 14 | SUGGESTION: Specify all permissible deductions (e.g., loan repayments, social security contributions) and the method of calculation. Ensure compliance with ADGM regulations regarding permissible deductions.]</w:t>
       </w:r>
     </w:p>
     <w:p>
@@ -5083,7 +5147,7 @@
           <w:color w:val="DAA520"/>
           <w:sz w:val="18"/>
         </w:rPr>
-        <w:t>[ADGM REVIEW: ISSUE: The clause grants the Company sole discretion to amend the Employee Handbook. While common, it should be qualified by stating that amendments will be reasonable and compliant with ADGM regulations. Unilateral changes that significantly disadvantage the employee could be challenged. | CITATION: ADGM Employment Regulations regarding fair treatment and reasonable employment practices. | SUGGESTION: Add a clause stating that amendments to the Employee Handbook will be reasonable, communicated to the employee in writing, and compliant with ADGM Employment Regulations.]</w:t>
+        <w:t>[ADGM REVIEW: ISSUE: No issues found | CITATION: ADGM Companies Regulations 2020 | SUGGESTION: Document appears compliant]</w:t>
       </w:r>
     </w:p>
     <w:p>
@@ -5103,7 +5167,7 @@
           <w:color w:val="FF8C00"/>
           <w:sz w:val="18"/>
         </w:rPr>
-        <w:t>[ADGM REVIEW: ISSUE: Processing error: Response preprocessing failed... | CITATION: ADGM Legal Framework - General Requirements | SUGGESTION: Manual legal review required due to processing error]</w:t>
+        <w:t>[ADGM REVIEW: ISSUE: The clause gives the Company absolute discretion over vacation leave timing. This could be problematic if unreasonably withheld. | CITATION: ADGM Employment Regulations 2019, Section 27 | SUGGESTION: Add language ensuring that vacation requests will not be unreasonably denied and that the Company will consider the employee's preferences. Specify the minimum vacation entitlement as per ADGM regulations.]</w:t>
       </w:r>
     </w:p>
     <w:p>
@@ -5140,7 +5204,7 @@
           <w:color w:val="DAA520"/>
           <w:sz w:val="18"/>
         </w:rPr>
-        <w:t>[ADGM REVIEW: ISSUE: The clause grants the Company sole discretion to amend the Employee Handbook. While common, it should be qualified by stating that amendments will be reasonable and compliant with ADGM regulations. Unilateral changes that significantly disadvantage the employee could be challenged. | CITATION: ADGM Employment Regulations regarding fair treatment and reasonable employment practices. | SUGGESTION: Add a clause stating that amendments to the Employee Handbook will be reasonable, communicated to the employee in writing, and compliant with ADGM Employment Regulations.]</w:t>
+        <w:t>[ADGM REVIEW: ISSUE: No issues found | CITATION: ADGM Companies Regulations 2020 | SUGGESTION: Document appears compliant]</w:t>
       </w:r>
     </w:p>
     <w:p>
@@ -5392,32 +5456,33 @@
       </w:r>
       <w:r>
         <w:rPr>
+          <w:b/>
+          <w:i/>
+          <w:color w:val="DC143C"/>
+          <w:sz w:val="18"/>
+          <w:highlight w:val="yellow"/>
+        </w:rPr>
+        <w:t>[ADGM REVIEW: ISSUE: This section is too vague. It needs to specify the employee's and employer's obligations upon termination, including notice periods, final salary payments, and repatriation (if applicable). | CITATION: ADGM Employment Regulations 2019, Section 20 | SUGGESTION: Detail the termination process, including notice periods (aligned with ADGM regulations), calculation and payment of final dues (salary, gratuity, accrued leave), and repatriation arrangements (if applicable).]</w:t>
+      </w:r>
+    </w:p>
+    <w:p>
+      <w:pPr>
+        <w:pStyle w:val="ListParagraph"/>
+        <w:rPr>
+          <w:lang w:eastAsia="ko-KR"/>
+        </w:rPr>
+      </w:pPr>
+      <w:r>
+        <w:br/>
+      </w:r>
+      <w:r>
+        <w:rPr>
           <w:b w:val="0"/>
           <w:i/>
-          <w:color w:val="FF8C00"/>
-          <w:sz w:val="18"/>
-        </w:rPr>
-        <w:t>[ADGM REVIEW: ISSUE: Processing error: Response preprocessing failed... | CITATION: ADGM Legal Framework - General Requirements | SUGGESTION: Manual legal review required due to processing error]</w:t>
-      </w:r>
-    </w:p>
-    <w:p>
-      <w:pPr>
-        <w:pStyle w:val="ListParagraph"/>
-        <w:rPr>
-          <w:lang w:eastAsia="ko-KR"/>
-        </w:rPr>
-      </w:pPr>
-      <w:r>
-        <w:br/>
-      </w:r>
-      <w:r>
-        <w:rPr>
-          <w:b w:val="0"/>
-          <w:i/>
-          <w:color w:val="FF8C00"/>
-          <w:sz w:val="18"/>
-        </w:rPr>
-        <w:t>[ADGM REVIEW: ISSUE: Processing error: Response preprocessing failed... | CITATION: ADGM Legal Framework - General Requirements | SUGGESTION: Manual legal review required due to processing error]</w:t>
+          <w:color w:val="DAA520"/>
+          <w:sz w:val="18"/>
+        </w:rPr>
+        <w:t>[ADGM REVIEW: ISSUE: No issues found | CITATION: N/A | SUGGESTION: N/A]</w:t>
       </w:r>
     </w:p>
     <w:p>
@@ -5458,10 +5523,10 @@
         <w:rPr>
           <w:b w:val="0"/>
           <w:i/>
-          <w:color w:val="FF8C00"/>
-          <w:sz w:val="18"/>
-        </w:rPr>
-        <w:t>[ADGM REVIEW: ISSUE: Processing error: Response preprocessing failed... | CITATION: ADGM Legal Framework - General Requirements | SUGGESTION: Manual legal review required due to processing error]</w:t>
+          <w:color w:val="DAA520"/>
+          <w:sz w:val="18"/>
+        </w:rPr>
+        <w:t>[ADGM REVIEW: ISSUE: No issues found | CITATION: N/A | SUGGESTION: N/A]</w:t>
       </w:r>
     </w:p>
     <w:p>
@@ -5487,10 +5552,10 @@
         <w:rPr>
           <w:b w:val="0"/>
           <w:i/>
-          <w:color w:val="FF8C00"/>
-          <w:sz w:val="18"/>
-        </w:rPr>
-        <w:t>[ADGM REVIEW: ISSUE: Processing error: Response preprocessing failed... | CITATION: ADGM Legal Framework - General Requirements | SUGGESTION: Manual legal review required due to processing error]</w:t>
+          <w:color w:val="DAA520"/>
+          <w:sz w:val="18"/>
+        </w:rPr>
+        <w:t>[ADGM REVIEW: ISSUE: No issues found | CITATION: N/A | SUGGESTION: N/A]</w:t>
       </w:r>
     </w:p>
     <w:p>
@@ -5534,7 +5599,7 @@
           <w:color w:val="DAA520"/>
           <w:sz w:val="18"/>
         </w:rPr>
-        <w:t>[ADGM REVIEW: ISSUE: The clause grants the Company sole discretion to amend the Employee Handbook. While common, it should be qualified by stating that amendments will be reasonable and compliant with ADGM regulations. Unilateral changes that significantly disadvantage the employee could be challenged. | CITATION: ADGM Employment Regulations regarding fair treatment and reasonable employment practices. | SUGGESTION: Add a clause stating that amendments to the Employee Handbook will be reasonable, communicated to the employee in writing, and compliant with ADGM Employment Regulations.]</w:t>
+        <w:t>[ADGM REVIEW: ISSUE: The sick pay provision appears compliant with the minimum requirements of the ADGM Employment Regulations regarding sick leave entitlement. | CITATION: ADGM Employment Regulations regarding sick leave entitlement. | SUGGESTION: No changes needed.]</w:t>
       </w:r>
     </w:p>
     <w:p>
@@ -5550,10 +5615,10 @@
         <w:rPr>
           <w:b w:val="0"/>
           <w:i/>
-          <w:color w:val="FF8C00"/>
-          <w:sz w:val="18"/>
-        </w:rPr>
-        <w:t>[ADGM REVIEW: ISSUE: Processing error: Response preprocessing failed... | CITATION: ADGM Legal Framework - General Requirements | SUGGESTION: Manual legal review required due to processing error]</w:t>
+          <w:color w:val="DAA520"/>
+          <w:sz w:val="18"/>
+        </w:rPr>
+        <w:t>[ADGM REVIEW: ISSUE: No issues found | CITATION: N/A | SUGGESTION: N/A]</w:t>
       </w:r>
     </w:p>
     <w:p>
@@ -5636,10 +5701,10 @@
         <w:rPr>
           <w:b w:val="0"/>
           <w:i/>
-          <w:color w:val="DAA520"/>
-          <w:sz w:val="18"/>
-        </w:rPr>
-        <w:t>[ADGM REVIEW: ISSUE: The clause grants the Company sole discretion to amend the Employee Handbook. While common, it should be qualified by stating that amendments will be reasonable and compliant with ADGM regulations. Unilateral changes that significantly disadvantage the employee could be challenged. | CITATION: ADGM Employment Regulations regarding fair treatment and reasonable employment practices. | SUGGESTION: Add a clause stating that amendments to the Employee Handbook will be reasonable, communicated to the employee in writing, and compliant with ADGM Employment Regulations.]</w:t>
+          <w:color w:val="FF8C00"/>
+          <w:sz w:val="18"/>
+        </w:rPr>
+        <w:t>[ADGM REVIEW: ISSUE: The requirement for a medical opinion every 7 days during sick leave might be considered excessive and could potentially violate employee privacy or be seen as unreasonable. The ADGM Employment Regulations do not specify a frequency for medical opinions, but the requirement should be reasonable and justifiable. | CITATION: ADGM Employment Regulations regarding sick leave and medical certificates. | SUGGESTION: Revise the clause to state 'The Company may require the Employee to provide a medical opinion... at reasonable intervals during a period of absence due to sickness'.]</w:t>
       </w:r>
     </w:p>
     <w:p>
@@ -5733,7 +5798,7 @@
           <w:color w:val="DAA520"/>
           <w:sz w:val="18"/>
         </w:rPr>
-        <w:t>[ADGM REVIEW: ISSUE: The clause grants the Company sole discretion to amend the Employee Handbook. While common, it should be qualified by stating that amendments will be reasonable and compliant with ADGM regulations. Unilateral changes that significantly disadvantage the employee could be challenged. | CITATION: ADGM Employment Regulations regarding fair treatment and reasonable employment practices. | SUGGESTION: Add a clause stating that amendments to the Employee Handbook will be reasonable, communicated to the employee in writing, and compliant with ADGM Employment Regulations.]</w:t>
+        <w:t>[ADGM REVIEW: ISSUE: No issues found | CITATION: ADGM Companies Regulations 2020 | SUGGESTION: Document appears compliant]</w:t>
       </w:r>
     </w:p>
     <w:p>
@@ -5753,7 +5818,7 @@
           <w:color w:val="FF8C00"/>
           <w:sz w:val="18"/>
         </w:rPr>
-        <w:t>[ADGM REVIEW: ISSUE: Processing error: Response preprocessing failed... | CITATION: ADGM Legal Framework - General Requirements | SUGGESTION: Manual legal review required due to processing error]</w:t>
+        <w:t>[ADGM REVIEW: ISSUE: While mentioning statutory maternity leave, the contract should explicitly state the duration and pay in accordance with ADGM Employment Regulations. | CITATION: ADGM Employment Regulations 2019, Section 30 | SUGGESTION: Specify the duration of maternity leave (as per ADGM regulations) and the percentage of salary to be paid during the leave period. Clarify eligibility criteria.]</w:t>
       </w:r>
     </w:p>
     <w:p>
@@ -5790,7 +5855,7 @@
           <w:color w:val="FF8C00"/>
           <w:sz w:val="18"/>
         </w:rPr>
-        <w:t>[ADGM REVIEW: ISSUE: Processing error: Response preprocessing failed... | CITATION: ADGM Legal Framework - General Requirements | SUGGESTION: Manual legal review required due to processing error]</w:t>
+        <w:t>[ADGM REVIEW: ISSUE: Similar to maternity leave, the contract should explicitly state the duration and pay for paternity leave in accordance with ADGM Employment Regulations. | CITATION: ADGM Employment Regulations 2019, Section 31 | SUGGESTION: Specify the duration of paternity leave (as per ADGM regulations) and the percentage of salary to be paid during the leave period. Clarify eligibility criteria.]</w:t>
       </w:r>
     </w:p>
     <w:p>
@@ -5939,10 +6004,10 @@
         <w:rPr>
           <w:b w:val="0"/>
           <w:i/>
-          <w:color w:val="DAA520"/>
-          <w:sz w:val="18"/>
-        </w:rPr>
-        <w:t>[ADGM REVIEW: ISSUE: The clause grants the Company sole discretion to amend the Employee Handbook. While common, it should be qualified by stating that amendments will be reasonable and compliant with ADGM regulations. Unilateral changes that significantly disadvantage the employee could be challenged. | CITATION: ADGM Employment Regulations regarding fair treatment and reasonable employment practices. | SUGGESTION: Add a clause stating that amendments to the Employee Handbook will be reasonable, communicated to the employee in writing, and compliant with ADGM Employment Regulations.]</w:t>
+          <w:color w:val="FF8C00"/>
+          <w:sz w:val="18"/>
+        </w:rPr>
+        <w:t>[ADGM REVIEW: ISSUE: The clause grants the company sole discretion to amend the Employee Handbook. While companies have the right to update policies, the ADGM Employment Regulations emphasize fair treatment and reasonable notice. Unilateral changes without consultation or reasonable notice could be problematic. | CITATION: ADGM Employment Regulations regarding fair treatment and reasonable notice of changes to employment terms. | SUGGESTION: Add a clause stating that changes to the Employee Handbook will be communicated to employees with reasonable notice.]</w:t>
       </w:r>
     </w:p>
     <w:p>
@@ -6068,10 +6133,10 @@
         <w:rPr>
           <w:b w:val="0"/>
           <w:i/>
-          <w:color w:val="FF8C00"/>
-          <w:sz w:val="18"/>
-        </w:rPr>
-        <w:t>[ADGM REVIEW: ISSUE: Processing error: Response preprocessing failed... | CITATION: ADGM Legal Framework - General Requirements | SUGGESTION: Manual legal review required due to processing error]</w:t>
+          <w:color w:val="DAA520"/>
+          <w:sz w:val="18"/>
+        </w:rPr>
+        <w:t>[ADGM REVIEW: ISSUE: No issues found | CITATION: N/A | SUGGESTION: N/A]</w:t>
       </w:r>
     </w:p>
     <w:p>
@@ -6114,7 +6179,7 @@
           <w:color w:val="DAA520"/>
           <w:sz w:val="18"/>
         </w:rPr>
-        <w:t>[ADGM REVIEW: ISSUE: The clause grants the Company sole discretion to amend the Employee Handbook. While common, it should be qualified by stating that amendments will be reasonable and compliant with ADGM regulations. Unilateral changes that significantly disadvantage the employee could be challenged. | CITATION: ADGM Employment Regulations regarding fair treatment and reasonable employment practices. | SUGGESTION: Add a clause stating that amendments to the Employee Handbook will be reasonable, communicated to the employee in writing, and compliant with ADGM Employment Regulations.]</w:t>
+        <w:t>[ADGM REVIEW: ISSUE: No issues found | CITATION: ADGM Companies Regulations 2020 | SUGGESTION: Document appears compliant]</w:t>
       </w:r>
     </w:p>
     <w:p>
@@ -6263,7 +6328,7 @@
           <w:color w:val="FF8C00"/>
           <w:sz w:val="18"/>
         </w:rPr>
-        <w:t>[ADGM REVIEW: ISSUE: Processing error: Response preprocessing failed... | CITATION: ADGM Legal Framework - General Requirements | SUGGESTION: Manual legal review required due to processing error]</w:t>
+        <w:t>[ADGM REVIEW: ISSUE: The clause states that disciplinary rules and procedures do not form part of the contract. While an employee handbook can supplement the contract, key disciplinary procedures should be referenced within the contract itself to ensure enforceability and transparency. | CITATION: ADGM Employment Regulations, particularly those relating to fair treatment and due process in disciplinary matters. | SUGGESTION: Include a summary of the key disciplinary procedures within the contract or explicitly incorporate the Employee Handbook by reference, ensuring it's readily accessible to the employee.]</w:t>
       </w:r>
     </w:p>
     <w:p>
@@ -6424,7 +6489,7 @@
           <w:color w:val="FF8C00"/>
           <w:sz w:val="18"/>
         </w:rPr>
-        <w:t>[ADGM REVIEW: ISSUE: Processing error: Response preprocessing failed... | CITATION: ADGM Legal Framework - General Requirements | SUGGESTION: Manual legal review required due to processing error]</w:t>
+        <w:t>[ADGM REVIEW: ISSUE: The clause regarding intellectual property is very broad and may be considered overly restrictive. The phrase 'all processes relating to the operations or business of the Company' could be interpreted too widely. | CITATION: ADGM Employment Regulations concerning employee rights and fair contractual terms. | SUGGESTION: Narrow the scope of the intellectual property clause to specifically define the types of inventions, discoveries, etc., that are covered. Ensure it relates directly to the employee's role and responsibilities.]</w:t>
       </w:r>
     </w:p>
     <w:p>
@@ -6477,10 +6542,10 @@
         <w:rPr>
           <w:b w:val="0"/>
           <w:i/>
-          <w:color w:val="FF8C00"/>
-          <w:sz w:val="18"/>
-        </w:rPr>
-        <w:t>[ADGM REVIEW: ISSUE: Processing error: Response preprocessing failed... | CITATION: ADGM Legal Framework - General Requirements | SUGGESTION: Manual legal review required due to processing error]</w:t>
+          <w:color w:val="DAA520"/>
+          <w:sz w:val="18"/>
+        </w:rPr>
+        <w:t>[ADGM REVIEW: ISSUE: No issues found | CITATION: N/A | SUGGESTION: N/A]</w:t>
       </w:r>
     </w:p>
     <w:p>
@@ -6494,12 +6559,13 @@
       </w:r>
       <w:r>
         <w:rPr>
-          <w:b w:val="0"/>
+          <w:b/>
           <w:i/>
-          <w:color w:val="FF8C00"/>
-          <w:sz w:val="18"/>
-        </w:rPr>
-        <w:t>[ADGM REVIEW: ISSUE: Processing error: Response preprocessing failed... | CITATION: ADGM Legal Framework - General Requirements | SUGGESTION: Manual legal review required due to processing error]</w:t>
+          <w:color w:val="DC143C"/>
+          <w:sz w:val="18"/>
+          <w:highlight w:val="yellow"/>
+        </w:rPr>
+        <w:t>[ADGM REVIEW: ISSUE: This clause is too vague. Without knowing what 'clause 11.1' refers to, it's impossible to determine if this waiver is enforceable or compliant with ADGM regulations. Blanket waivers are often problematic. | CITATION: ADGM Employment Regulations regarding employee rights and waivers. | SUGGESTION: Specify exactly what claims the employee is waiving and ensure the waiver is compliant with ADGM regulations regarding employee rights. Consider removing or rephrasing to ensure clarity and enforceability.]</w:t>
       </w:r>
     </w:p>
     <w:p>
@@ -6565,10 +6631,10 @@
         <w:rPr>
           <w:b w:val="0"/>
           <w:i/>
-          <w:color w:val="FF8C00"/>
-          <w:sz w:val="18"/>
-        </w:rPr>
-        <w:t>[ADGM REVIEW: ISSUE: Processing error: Response preprocessing failed... | CITATION: ADGM Legal Framework - General Requirements | SUGGESTION: Manual legal review required due to processing error]</w:t>
+          <w:color w:val="DAA520"/>
+          <w:sz w:val="18"/>
+        </w:rPr>
+        <w:t>[ADGM REVIEW: ISSUE: No issues found | CITATION: N/A | SUGGESTION: N/A]</w:t>
       </w:r>
     </w:p>
     <w:p>
@@ -6627,7 +6693,7 @@
           <w:color w:val="FF8C00"/>
           <w:sz w:val="18"/>
         </w:rPr>
-        <w:t>[ADGM REVIEW: ISSUE: Processing error: Response preprocessing failed... | CITATION: ADGM Legal Framework - General Requirements | SUGGESTION: Manual legal review required due to processing error]</w:t>
+        <w:t>[ADGM REVIEW: ISSUE: Non-compete clause extending to the entire UAE may be overly broad and unenforceable under ADGM Employment Regulations. Restrictions should be reasonable in scope, duration, and geographical area. | CITATION: ADGM Employment Regulations regarding reasonable restrictions on post-employment activities. | SUGGESTION: Narrow the geographical scope of the non-compete clause to the specific area where the company operates within ADGM or the UAE, and ensure the restriction is demonstrably necessary to protect legitimate business interests.]</w:t>
       </w:r>
     </w:p>
     <w:p>
@@ -6719,7 +6785,7 @@
           <w:color w:val="FF8C00"/>
           <w:sz w:val="18"/>
         </w:rPr>
-        <w:t>[ADGM REVIEW: ISSUE: Processing error: Response preprocessing failed... | CITATION: ADGM Legal Framework - General Requirements | SUGGESTION: Manual legal review required due to processing error]</w:t>
+        <w:t>[ADGM REVIEW: ISSUE: Customer non-solicitation clause extending to the entire UAE may be overly broad. Similar to the non-compete clause, restrictions should be reasonable. | CITATION: ADGM Employment Regulations regarding reasonable restrictions on post-employment activities. | SUGGESTION: Limit the geographical scope of the non-solicitation clause to the specific area where the company's customers are located and ensure the restriction is demonstrably necessary to protect legitimate business interests.]</w:t>
       </w:r>
     </w:p>
     <w:p>
@@ -6736,12 +6802,13 @@
       </w:r>
       <w:r>
         <w:rPr>
-          <w:b w:val="0"/>
+          <w:b/>
           <w:i/>
-          <w:color w:val="FF8C00"/>
-          <w:sz w:val="18"/>
-        </w:rPr>
-        <w:t>[ADGM REVIEW: ISSUE: Processing error: Response preprocessing failed... | CITATION: ADGM Legal Framework - General Requirements | SUGGESTION: Manual legal review required due to processing error]</w:t>
+          <w:color w:val="DC143C"/>
+          <w:sz w:val="18"/>
+          <w:highlight w:val="yellow"/>
+        </w:rPr>
+        <w:t>[ADGM REVIEW: ISSUE: The non-solicitation clause with a one-year restriction within the UAE may be considered overly broad and potentially unenforceable under ADGM regulations, depending on the employee's role and the specific nature of the business. | CITATION: ADGM Employment Regulations concerning restraint of trade and employee mobility. | SUGGESTION: Review the reasonableness of the one-year restriction and the geographic scope (UAE). Consider narrowing the scope to specific clients or employees and justifying the restriction based on the employee's access to confidential information and the legitimate business interests of the company.]</w:t>
       </w:r>
     </w:p>
     <w:p>
@@ -6784,10 +6851,10 @@
         <w:rPr>
           <w:b w:val="0"/>
           <w:i/>
-          <w:color w:val="FF8C00"/>
-          <w:sz w:val="18"/>
-        </w:rPr>
-        <w:t>[ADGM REVIEW: ISSUE: Processing error: Response preprocessing failed... | CITATION: ADGM Legal Framework - General Requirements | SUGGESTION: Manual legal review required due to processing error]</w:t>
+          <w:color w:val="DAA520"/>
+          <w:sz w:val="18"/>
+        </w:rPr>
+        <w:t>[ADGM REVIEW: ISSUE: While confidentiality clauses are standard, ensure the scope is reasonable and doesn't unduly restrict the employee's future employment opportunities. The clause should also comply with ADGM data protection regulations. | CITATION: ADGM Data Protection Regulations 2021 | SUGGESTION: Review the scope of the confidentiality clause to ensure it is reasonable and necessary to protect legitimate business interests. Ensure compliance with ADGM data protection regulations regarding employee data.]</w:t>
       </w:r>
     </w:p>
     <w:p>
@@ -6804,10 +6871,10 @@
         <w:rPr>
           <w:b w:val="0"/>
           <w:i/>
-          <w:color w:val="FF8C00"/>
-          <w:sz w:val="18"/>
-        </w:rPr>
-        <w:t>[ADGM REVIEW: ISSUE: Processing error: Response preprocessing failed... | CITATION: ADGM Legal Framework - General Requirements | SUGGESTION: Manual legal review required due to processing error]</w:t>
+          <w:color w:val="DAA520"/>
+          <w:sz w:val="18"/>
+        </w:rPr>
+        <w:t>[ADGM REVIEW: ISSUE: Confidentiality clause is generally acceptable but should be reviewed to ensure it aligns with ADGM data protection regulations and any internal data security policies. | CITATION: ADGM Data Protection Regulations. | SUGGESTION: Review the clause in light of ADGM's data protection laws to ensure it adequately protects confidential information while complying with data privacy requirements.]</w:t>
       </w:r>
     </w:p>
     <w:p>
@@ -6872,10 +6939,10 @@
         <w:rPr>
           <w:b w:val="0"/>
           <w:i/>
-          <w:color w:val="FF8C00"/>
-          <w:sz w:val="18"/>
-        </w:rPr>
-        <w:t>[ADGM REVIEW: ISSUE: Processing error: Response preprocessing failed... | CITATION: ADGM Legal Framework - General Requirements | SUGGESTION: Manual legal review required due to processing error]</w:t>
+          <w:color w:val="DAA520"/>
+          <w:sz w:val="18"/>
+        </w:rPr>
+        <w:t>[ADGM REVIEW: ISSUE: No issues found | CITATION: N/A | SUGGESTION: N/A]</w:t>
       </w:r>
     </w:p>
     <w:p>
@@ -7014,33 +7081,34 @@
       </w:r>
       <w:r>
         <w:rPr>
+          <w:b/>
+          <w:i/>
+          <w:color w:val="DC143C"/>
+          <w:sz w:val="18"/>
+          <w:highlight w:val="yellow"/>
+        </w:rPr>
+        <w:t>[ADGM REVIEW: ISSUE: The clause stating that the employee 'waives all defenses' to the enforcement of restrictive covenants is problematic. ADGM regulations require that restrictive covenants be reasonable and enforceable, and an employee cannot waive their right to challenge unreasonable restrictions. | CITATION: ADGM Employment Regulations concerning restraint of trade and employee rights. | SUGGESTION: Remove the phrase 'waives all defenses'. Ensure that the restrictive covenants are demonstrably reasonable and necessary for the protection of the company's legitimate business interests.]</w:t>
+      </w:r>
+    </w:p>
+    <w:p>
+      <w:pPr>
+        <w:pStyle w:val="ListParagraph"/>
+        <w:jc w:val="both"/>
+        <w:rPr>
+          <w:lang w:eastAsia="ko-KR"/>
+        </w:rPr>
+      </w:pPr>
+      <w:r>
+        <w:br/>
+      </w:r>
+      <w:r>
+        <w:rPr>
           <w:b w:val="0"/>
           <w:i/>
-          <w:color w:val="FF8C00"/>
-          <w:sz w:val="18"/>
-        </w:rPr>
-        <w:t>[ADGM REVIEW: ISSUE: Processing error: Response preprocessing failed... | CITATION: ADGM Legal Framework - General Requirements | SUGGESTION: Manual legal review required due to processing error]</w:t>
-      </w:r>
-    </w:p>
-    <w:p>
-      <w:pPr>
-        <w:pStyle w:val="ListParagraph"/>
-        <w:jc w:val="both"/>
-        <w:rPr>
-          <w:lang w:eastAsia="ko-KR"/>
-        </w:rPr>
-      </w:pPr>
-      <w:r>
-        <w:br/>
-      </w:r>
-      <w:r>
-        <w:rPr>
-          <w:b w:val="0"/>
-          <w:i/>
-          <w:color w:val="FF8C00"/>
-          <w:sz w:val="18"/>
-        </w:rPr>
-        <w:t>[ADGM REVIEW: ISSUE: Processing error: Response preprocessing failed... | CITATION: ADGM Legal Framework - General Requirements | SUGGESTION: Manual legal review required due to processing error]</w:t>
+          <w:color w:val="DAA520"/>
+          <w:sz w:val="18"/>
+        </w:rPr>
+        <w:t>[ADGM REVIEW: ISSUE: No issues found | CITATION: N/A | SUGGESTION: N/A]</w:t>
       </w:r>
     </w:p>
     <w:p>
@@ -7097,7 +7165,7 @@
           <w:color w:val="FF8C00"/>
           <w:sz w:val="18"/>
         </w:rPr>
-        <w:t>[ADGM REVIEW: ISSUE: Processing error: Response preprocessing failed... | CITATION: ADGM Legal Framework - General Requirements | SUGGESTION: Manual legal review required due to processing error]</w:t>
+        <w:t>[ADGM REVIEW: ISSUE: Potentially non-compliant. While 30 days' notice is common, ADGM Employment Regulations may specify minimum notice periods based on length of service. This needs verification. | CITATION: ADGM Employment Regulations, potentially Section 25 | SUGGESTION: Review ADGM Employment Regulations regarding minimum notice periods based on length of service and adjust the clause accordingly to ensure compliance.]</w:t>
       </w:r>
     </w:p>
     <w:p>
@@ -7138,10 +7206,10 @@
         <w:rPr>
           <w:b w:val="0"/>
           <w:i/>
-          <w:color w:val="FF8C00"/>
-          <w:sz w:val="18"/>
-        </w:rPr>
-        <w:t>[ADGM REVIEW: ISSUE: Processing error: Response preprocessing failed... | CITATION: ADGM Legal Framework - General Requirements | SUGGESTION: Manual legal review required due to processing error]</w:t>
+          <w:color w:val="DAA520"/>
+          <w:sz w:val="18"/>
+        </w:rPr>
+        <w:t>[ADGM REVIEW: ISSUE: This clause, allowing the company to require the employee not to attend work during the notice period, is acceptable but should clarify whether the employee will continue to receive full pay during this period (garden leave). | CITATION: N/A - Common practice, but should be clearly defined | SUGGESTION: Explicitly state that the employee will receive full pay and benefits during any period of 'garden leave' imposed by the Company.]</w:t>
       </w:r>
     </w:p>
     <w:p>
@@ -7158,12 +7226,13 @@
       </w:r>
       <w:r>
         <w:rPr>
-          <w:b w:val="0"/>
+          <w:b/>
           <w:i/>
-          <w:color w:val="FF8C00"/>
-          <w:sz w:val="18"/>
-        </w:rPr>
-        <w:t>[ADGM REVIEW: ISSUE: Processing error: Response preprocessing failed... | CITATION: ADGM Legal Framework - General Requirements | SUGGESTION: Manual legal review required due to processing error]</w:t>
+          <w:color w:val="DC143C"/>
+          <w:sz w:val="18"/>
+          <w:highlight w:val="yellow"/>
+        </w:rPr>
+        <w:t>[ADGM REVIEW: ISSUE: This section is too broad. It needs to specify the grounds for immediate termination, ensuring they align with ADGM Employment Regulations regarding gross misconduct or other justifiable reasons. Unjustified immediate termination could lead to legal challenges. | CITATION: ADGM Employment Regulations 2019, Section 21 | SUGGESTION: List specific and justifiable reasons for immediate termination, such as gross misconduct, breach of contract, or other reasons permitted under ADGM Employment Regulations. Ensure due process is followed before immediate termination.]</w:t>
       </w:r>
     </w:p>
     <w:p>
@@ -7203,10 +7272,10 @@
         <w:rPr>
           <w:b w:val="0"/>
           <w:i/>
-          <w:color w:val="FF8C00"/>
-          <w:sz w:val="18"/>
-        </w:rPr>
-        <w:t>[ADGM REVIEW: ISSUE: Processing error: Response preprocessing failed... | CITATION: ADGM Legal Framework - General Requirements | SUGGESTION: Manual legal review required due to processing error]</w:t>
+          <w:color w:val="DAA520"/>
+          <w:sz w:val="18"/>
+        </w:rPr>
+        <w:t>[ADGM REVIEW: ISSUE: No issues found | CITATION: ADGM Employment Regulations Section 57(1) | SUGGESTION: N/A]</w:t>
       </w:r>
     </w:p>
     <w:p>
@@ -7249,7 +7318,7 @@
           <w:color w:val="FF8C00"/>
           <w:sz w:val="18"/>
         </w:rPr>
-        <w:t>[ADGM REVIEW: ISSUE: Processing error: Response preprocessing failed... | CITATION: ADGM Legal Framework - General Requirements | SUGGESTION: Manual legal review required due to processing error]</w:t>
+        <w:t>[ADGM REVIEW: ISSUE: The phrase 'for cause if the Employee is under a probationary period' is vague. The definition of 'cause' needs to be clearly defined and aligned with ADGM Employment Regulations. Probationary periods also have specific limitations under ADGM law. | CITATION: ADGM Employment Regulations 2019, specifically regarding termination and probationary periods. | SUGGESTION: Define 'cause' explicitly within the contract, referencing specific performance or conduct issues. Ensure the probationary period adheres to ADGM regulations regarding duration and termination rights.]</w:t>
       </w:r>
     </w:p>
     <w:p>
@@ -7265,12 +7334,13 @@
       </w:r>
       <w:r>
         <w:rPr>
-          <w:b w:val="0"/>
+          <w:b/>
           <w:i/>
-          <w:color w:val="FF8C00"/>
-          <w:sz w:val="18"/>
-        </w:rPr>
-        <w:t>[ADGM REVIEW: ISSUE: Processing error: Response preprocessing failed... | CITATION: ADGM Legal Framework - General Requirements | SUGGESTION: Manual legal review required due to processing error]</w:t>
+          <w:color w:val="DC143C"/>
+          <w:sz w:val="18"/>
+          <w:highlight w:val="yellow"/>
+        </w:rPr>
+        <w:t>[ADGM REVIEW: ISSUE: This section is incomplete. It states 'On termination of the employment under this Contract, the Employee shall:' but doesn't specify what the employee is required to do. This lack of detail creates ambiguity and potential for disputes. | CITATION: ADGM Employment Regulations 2019, regarding termination procedures and employee obligations. | SUGGESTION: Specify the employee's obligations upon termination, such as returning company property, handing over information, and cooperating with the transition.]</w:t>
       </w:r>
     </w:p>
     <w:p>
@@ -7481,7 +7551,7 @@
           <w:color w:val="FF8C00"/>
           <w:sz w:val="18"/>
         </w:rPr>
-        <w:t>[ADGM REVIEW: ISSUE: Processing error: Response preprocessing failed... | CITATION: ADGM Legal Framework - General Requirements | SUGGESTION: Manual legal review required due to processing error]</w:t>
+        <w:t>[ADGM REVIEW: ISSUE: Potentially non-compliant. Requiring the employee to cooperate in visa cancellation 'without any claim for payment or reimbursement' may violate ADGM regulations if the employee has incurred costs related to the visa that the company is obligated to cover. | CITATION: ADGM Employment Regulations (Implied terms regarding fair treatment and reimbursement of expenses) | SUGGESTION: Revise the clause to ensure it complies with ADGM regulations regarding reimbursement of visa-related expenses. Consider adding 'in accordance with ADGM regulations' to the end of the sentence.]</w:t>
       </w:r>
     </w:p>
     <w:p>
@@ -7499,10 +7569,10 @@
         <w:rPr>
           <w:b w:val="0"/>
           <w:i/>
-          <w:color w:val="FF8C00"/>
-          <w:sz w:val="18"/>
-        </w:rPr>
-        <w:t>[ADGM REVIEW: ISSUE: Processing error: Response preprocessing failed... | CITATION: ADGM Legal Framework - General Requirements | SUGGESTION: Manual legal review required due to processing error]</w:t>
+          <w:color w:val="DAA520"/>
+          <w:sz w:val="18"/>
+        </w:rPr>
+        <w:t>[ADGM REVIEW: ISSUE: No issues found | CITATION: N/A | SUGGESTION: N/A]</w:t>
       </w:r>
     </w:p>
     <w:p>
@@ -7533,7 +7603,7 @@
           <w:color w:val="FF8C00"/>
           <w:sz w:val="18"/>
         </w:rPr>
-        <w:t>[ADGM REVIEW: ISSUE: Processing error: Response preprocessing failed... | CITATION: ADGM Legal Framework - General Requirements | SUGGESTION: Manual legal review required due to processing error]</w:t>
+        <w:t>[ADGM REVIEW: ISSUE: The clause 'not at any time represent himself to be connected with the Company' is overly broad and potentially unenforceable. It lacks specific context and time limitations. | CITATION: General principles of contract law regarding reasonableness and enforceability of restrictive covenants. | SUGGESTION: Clarify the scope and duration of this restriction. Consider specifying the types of representations that are prohibited and limiting the restriction to a reasonable period after termination.]</w:t>
       </w:r>
     </w:p>
     <w:p>
@@ -7550,10 +7620,10 @@
         <w:rPr>
           <w:b w:val="0"/>
           <w:i/>
-          <w:color w:val="FF8C00"/>
-          <w:sz w:val="18"/>
-        </w:rPr>
-        <w:t>[ADGM REVIEW: ISSUE: Processing error: Response preprocessing failed... | CITATION: ADGM Legal Framework - General Requirements | SUGGESTION: Manual legal review required due to processing error]</w:t>
+          <w:color w:val="DAA520"/>
+          <w:sz w:val="18"/>
+        </w:rPr>
+        <w:t>[ADGM REVIEW: ISSUE: Payment in lieu of notice requires written consent *after* notice is given. This aligns with typical practice but should be explicitly stated to avoid ambiguity. The phrase 'on or after the provision of notice' is acceptable but could be clearer. | CITATION: ADGM Employment Regulations, potentially related to termination clauses but not explicitly defined for payment in lieu. Refer to common law principles applicable in ADGM. | SUGGESTION: Clarify that the written consent must be obtained *after* the notice of termination has been provided to the employee.]</w:t>
       </w:r>
     </w:p>
     <w:p>
@@ -7620,10 +7690,10 @@
         <w:rPr>
           <w:b w:val="0"/>
           <w:i/>
-          <w:color w:val="FF8C00"/>
-          <w:sz w:val="18"/>
-        </w:rPr>
-        <w:t>[ADGM REVIEW: ISSUE: Processing error: Response preprocessing failed... | CITATION: ADGM Legal Framework - General Requirements | SUGGESTION: Manual legal review required due to processing error]</w:t>
+          <w:color w:val="DAA520"/>
+          <w:sz w:val="18"/>
+        </w:rPr>
+        <w:t>[ADGM REVIEW: ISSUE: No issues found | CITATION: ADGM Employment Regulations regarding end of service gratuity. | SUGGESTION: Ensure calculation of end-of-service gratuity adheres strictly to ADGM Employment Regulations.]</w:t>
       </w:r>
     </w:p>
     <w:p>
@@ -7651,10 +7721,10 @@
         <w:rPr>
           <w:b w:val="0"/>
           <w:i/>
-          <w:color w:val="FF8C00"/>
-          <w:sz w:val="18"/>
-        </w:rPr>
-        <w:t>[ADGM REVIEW: ISSUE: Processing error: Response preprocessing failed... | CITATION: ADGM Legal Framework - General Requirements | SUGGESTION: Manual legal review required due to processing error]</w:t>
+          <w:color w:val="DAA520"/>
+          <w:sz w:val="18"/>
+        </w:rPr>
+        <w:t>[ADGM REVIEW: ISSUE: No issues found | CITATION: N/A | SUGGESTION: N/A]</w:t>
       </w:r>
     </w:p>
     <w:p>
@@ -7674,7 +7744,7 @@
           <w:color w:val="FF8C00"/>
           <w:sz w:val="18"/>
         </w:rPr>
-        <w:t>[ADGM REVIEW: ISSUE: Processing error: Response preprocessing failed... | CITATION: ADGM Legal Framework - General Requirements | SUGGESTION: Manual legal review required due to processing error]</w:t>
+        <w:t>[ADGM REVIEW: ISSUE: This clause is only applicable to UAE or GCC nationals. Ensure this is correctly applied and documented. ADGM companies are not obligated to enroll non-UAE/GCC nationals in UAE pension schemes. | CITATION: UAE Federal Law No. 3 of 1999 concerning Social Security and its amendments, as applicable within the UAE legal framework. | SUGGESTION: Maintain accurate records of employee nationality and pension scheme enrollment status. Ensure compliance with applicable UAE pension laws for eligible employees.]</w:t>
       </w:r>
     </w:p>
     <w:p>
@@ -7712,10 +7782,10 @@
         <w:rPr>
           <w:b w:val="0"/>
           <w:i/>
-          <w:color w:val="FF8C00"/>
-          <w:sz w:val="18"/>
-        </w:rPr>
-        <w:t>[ADGM REVIEW: ISSUE: Processing error: Response preprocessing failed... | CITATION: ADGM Legal Framework - General Requirements | SUGGESTION: Manual legal review required due to processing error]</w:t>
+          <w:color w:val="DAA520"/>
+          <w:sz w:val="18"/>
+        </w:rPr>
+        <w:t>[ADGM REVIEW: ISSUE: Repatriation flight should be clearly defined in terms of class and baggage allowance to avoid disputes. | CITATION: While not explicitly mandated in ADGM Employment Regulations, repatriation is a common practice and can be implied from general employment standards. | SUGGESTION: Specify the class of travel and baggage allowance for the repatriation flight in the contract.]</w:t>
       </w:r>
     </w:p>
     <w:p>
@@ -7773,12 +7843,13 @@
       </w:r>
       <w:r>
         <w:rPr>
-          <w:b w:val="0"/>
+          <w:b/>
           <w:i/>
-          <w:color w:val="FF8C00"/>
-          <w:sz w:val="18"/>
-        </w:rPr>
-        <w:t>[ADGM REVIEW: ISSUE: Processing error: Response preprocessing failed... | CITATION: ADGM Legal Framework - General Requirements | SUGGESTION: Manual legal review required due to processing error]</w:t>
+          <w:color w:val="DC143C"/>
+          <w:sz w:val="18"/>
+          <w:highlight w:val="yellow"/>
+        </w:rPr>
+        <w:t>[ADGM REVIEW: ISSUE: This section refers to Clause 18.1 without providing any context about what Clause 18.1 covers. This makes it impossible to assess the implications of this exception. | CITATION: N/A - Requires context from Clause 18.1 | SUGGESTION: Provide the full text or a summary of Clause 18.1 to understand the implications of this exception. Ensure Clause 18.1 itself is compliant with ADGM regulations.]</w:t>
       </w:r>
     </w:p>
     <w:p>
@@ -7830,10 +7901,10 @@
         <w:rPr>
           <w:b w:val="0"/>
           <w:i/>
-          <w:color w:val="FF8C00"/>
-          <w:sz w:val="18"/>
-        </w:rPr>
-        <w:t>[ADGM REVIEW: ISSUE: Processing error: Response preprocessing failed... | CITATION: ADGM Legal Framework - General Requirements | SUGGESTION: Manual legal review required due to processing error]</w:t>
+          <w:color w:val="DAA520"/>
+          <w:sz w:val="18"/>
+        </w:rPr>
+        <w:t>[ADGM REVIEW: ISSUE: No issues found | CITATION: ADGM Employment Regulations (definition of Remote Employee) | SUGGESTION: N/A]</w:t>
       </w:r>
     </w:p>
     <w:p>
@@ -7850,10 +7921,10 @@
         <w:rPr>
           <w:b w:val="0"/>
           <w:i/>
-          <w:color w:val="FF8C00"/>
-          <w:sz w:val="18"/>
-        </w:rPr>
-        <w:t>[ADGM REVIEW: ISSUE: Processing error: Response preprocessing failed... | CITATION: ADGM Legal Framework - General Requirements | SUGGESTION: Manual legal review required due to processing error]</w:t>
+          <w:color w:val="DAA520"/>
+          <w:sz w:val="18"/>
+        </w:rPr>
+        <w:t>[ADGM REVIEW: ISSUE: No issues found | CITATION: N/A | SUGGESTION: N/A]</w:t>
       </w:r>
     </w:p>
     <w:p>
@@ -7906,12 +7977,13 @@
       </w:r>
       <w:r>
         <w:rPr>
-          <w:b w:val="0"/>
+          <w:b/>
           <w:i/>
-          <w:color w:val="FF8C00"/>
-          <w:sz w:val="18"/>
-        </w:rPr>
-        <w:t>[ADGM REVIEW: ISSUE: Processing error: Response preprocessing failed... | CITATION: ADGM Legal Framework - General Requirements | SUGGESTION: Manual legal review required due to processing error]</w:t>
+          <w:color w:val="DC143C"/>
+          <w:sz w:val="18"/>
+          <w:highlight w:val="yellow"/>
+        </w:rPr>
+        <w:t>[ADGM REVIEW: ISSUE: This section refers to Clause 16.2(a) regarding termination for cause, but without the context of Clause 16.2(a), it's impossible to determine if the termination process aligns with ADGM regulations. The definition of 'cause' is also critical here. | CITATION: ADGM Employment Regulations 2019, regarding termination procedures and acceptable grounds for termination. | SUGGESTION: Provide the full text or a summary of Clause 16.2(a). Ensure the definition of 'cause' and the termination process comply with ADGM regulations, including notice periods and due process.]</w:t>
       </w:r>
     </w:p>
     <w:p>
@@ -8067,10 +8139,10 @@
         <w:rPr>
           <w:b w:val="0"/>
           <w:i/>
-          <w:color w:val="FF8C00"/>
-          <w:sz w:val="18"/>
-        </w:rPr>
-        <w:t>[ADGM REVIEW: ISSUE: Processing error: Response preprocessing failed... | CITATION: ADGM Legal Framework - General Requirements | SUGGESTION: Manual legal review required due to processing error]</w:t>
+          <w:color w:val="DAA520"/>
+          <w:sz w:val="18"/>
+        </w:rPr>
+        <w:t>[ADGM REVIEW: ISSUE: Notice clause is generally acceptable but should explicitly state the methods of electronic delivery that are considered valid (e.g., email with confirmation of receipt). | CITATION: N/A | SUGGESTION: Specify acceptable methods of electronic delivery (e.g., registered email with read receipt) to avoid ambiguity.]</w:t>
       </w:r>
     </w:p>
     <w:p>
@@ -8106,10 +8178,10 @@
         <w:rPr>
           <w:b w:val="0"/>
           <w:i/>
-          <w:color w:val="FF8C00"/>
-          <w:sz w:val="18"/>
-        </w:rPr>
-        <w:t>[ADGM REVIEW: ISSUE: Processing error: Response preprocessing failed... | CITATION: ADGM Legal Framework - General Requirements | SUGGESTION: Manual legal review required due to processing error]</w:t>
+          <w:color w:val="DAA520"/>
+          <w:sz w:val="18"/>
+        </w:rPr>
+        <w:t>[ADGM REVIEW: ISSUE: No issues found | CITATION: N/A | SUGGESTION: N/A]</w:t>
       </w:r>
     </w:p>
     <w:p>
@@ -8149,7 +8221,7 @@
           <w:color w:val="FF8C00"/>
           <w:sz w:val="18"/>
         </w:rPr>
-        <w:t>[ADGM REVIEW: ISSUE: Processing error: Response preprocessing failed... | CITATION: ADGM Legal Framework - General Requirements | SUGGESTION: Manual legal review required due to processing error]</w:t>
+        <w:t>[ADGM REVIEW: ISSUE: The definition of 'administrative nature' is vague. This could lead to disputes. Any amendment should ideally be documented and acknowledged by both parties. | CITATION: General contract law principles applicable in ADGM. | SUGGESTION: Provide examples of what constitutes an 'administrative nature' amendment or remove the exception altogether and require all amendments to be in writing and signed by both parties.]</w:t>
       </w:r>
     </w:p>
     <w:p>
@@ -8236,10 +8308,10 @@
         <w:rPr>
           <w:b w:val="0"/>
           <w:i/>
-          <w:color w:val="FF8C00"/>
-          <w:sz w:val="18"/>
-        </w:rPr>
-        <w:t>[ADGM REVIEW: ISSUE: Processing error: Response preprocessing failed... | CITATION: ADGM Legal Framework - General Requirements | SUGGESTION: Manual legal review required due to processing error]</w:t>
+          <w:color w:val="DAA520"/>
+          <w:sz w:val="18"/>
+        </w:rPr>
+        <w:t>[ADGM REVIEW: ISSUE: No issues found | CITATION: ADGM Courts Regulations. | SUGGESTION: Ensure all legal proceedings are conducted within the ADGM courts.]</w:t>
       </w:r>
     </w:p>
     <w:p>
@@ -8255,12 +8327,13 @@
       </w:r>
       <w:r>
         <w:rPr>
-          <w:b w:val="0"/>
+          <w:b/>
           <w:i/>
-          <w:color w:val="FF8C00"/>
-          <w:sz w:val="18"/>
-        </w:rPr>
-        <w:t>[ADGM REVIEW: ISSUE: Processing error: Response preprocessing failed... | CITATION: ADGM Legal Framework - General Requirements | SUGGESTION: Manual legal review required due to processing error]</w:t>
+          <w:color w:val="DC143C"/>
+          <w:sz w:val="18"/>
+          <w:highlight w:val="yellow"/>
+        </w:rPr>
+        <w:t>[ADGM REVIEW: ISSUE: The title 'SCHEDULE A – SUMMARY OF EMPLOYMENT TERMS' is generic. The schedule itself needs to contain all mandatory employment terms as required by ADGM law, such as salary, working hours, leave entitlements, and other benefits. | CITATION: ADGM Employment Regulations 2019, regarding mandatory employment terms that must be included in the contract. | SUGGESTION: Ensure Schedule A includes all mandatory employment terms as specified by ADGM regulations. Review the schedule for completeness and accuracy.]</w:t>
       </w:r>
     </w:p>
     <w:p>
@@ -8322,34 +8395,35 @@
       </w:r>
       <w:r>
         <w:rPr>
+          <w:b/>
+          <w:i/>
+          <w:color w:val="DC143C"/>
+          <w:sz w:val="18"/>
+          <w:highlight w:val="yellow"/>
+        </w:rPr>
+        <w:t>[ADGM REVIEW: ISSUE: Section content is unknown, making compliance assessment impossible. Missing key employment terms. | CITATION: ADGM Employment Regulations 2019, Article 10 (Minimum Requirements for Employment Contracts) | SUGGESTION: Populate the table with all mandatory employment terms as per ADGM regulations, including job title, responsibilities, compensation, benefits, working hours, termination clauses, and applicable ADGM law.]</w:t>
+      </w:r>
+    </w:p>
+    <w:p>
+      <w:pPr>
+        <w:pStyle w:val="ListParagraph"/>
+        <w:ind w:left="1080"/>
+        <w:jc w:val="both"/>
+        <w:rPr>
+          <w:lang w:eastAsia="ko-KR"/>
+        </w:rPr>
+      </w:pPr>
+      <w:r>
+        <w:br/>
+      </w:r>
+      <w:r>
+        <w:rPr>
           <w:b w:val="0"/>
           <w:i/>
           <w:color w:val="FF8C00"/>
           <w:sz w:val="18"/>
         </w:rPr>
-        <w:t>[ADGM REVIEW: ISSUE: Processing error: Response preprocessing failed... | CITATION: ADGM Legal Framework - General Requirements | SUGGESTION: Manual legal review required due to processing error]</w:t>
-      </w:r>
-    </w:p>
-    <w:p>
-      <w:pPr>
-        <w:pStyle w:val="ListParagraph"/>
-        <w:ind w:left="1080"/>
-        <w:jc w:val="both"/>
-        <w:rPr>
-          <w:lang w:eastAsia="ko-KR"/>
-        </w:rPr>
-      </w:pPr>
-      <w:r>
-        <w:br/>
-      </w:r>
-      <w:r>
-        <w:rPr>
-          <w:b w:val="0"/>
-          <w:i/>
-          <w:color w:val="FF8C00"/>
-          <w:sz w:val="18"/>
-        </w:rPr>
-        <w:t>[ADGM REVIEW: ISSUE: Processing error: Response preprocessing failed... | CITATION: ADGM Legal Framework - General Requirements | SUGGESTION: Manual legal review required due to processing error]</w:t>
+        <w:t>[ADGM REVIEW: ISSUE: Table 2 only includes basic information (Company Name, Employee's Name, Date of Birth). It lacks crucial details required for identification and record-keeping, such as employee ID, job title, and contact information. | CITATION: ADGM Data Protection Regulations and general principles of record-keeping. | SUGGESTION: Expand Table 2 to include all necessary employee information, such as employee ID, job title, contact details, and emergency contact information. Ensure compliance with ADGM Data Protection Regulations when handling personal data.]</w:t>
       </w:r>
     </w:p>
     <w:p>

</xml_diff>

<commit_message>
better insertion and more sample docs
</commit_message>
<xml_diff>
--- a/processed/reviewed_4.docx
+++ b/processed/reviewed_4.docx
@@ -21,7 +21,7 @@
         <w:rPr>
           <w:sz w:val="20"/>
         </w:rPr>
-        <w:t>Issues found: 104  (High: 17, Medium: 34, Low: 53)</w:t>
+        <w:t>Issues found: 104  (High: 10, Medium: 34, Low: 60)</w:t>
       </w:r>
       <w:r>
         <w:br/>
@@ -33,7 +33,7 @@
         <w:rPr>
           <w:sz w:val="20"/>
         </w:rPr>
-        <w:t>content (31), compliance (62), formatting (10), ambiguity (1)</w:t>
+        <w:t>content (36), compliance (58), formatting (9), ambiguity (1)</w:t>
       </w:r>
       <w:r>
         <w:br/>
@@ -52,7 +52,7 @@
           <w:color w:val="0066CC"/>
           <w:u w:val="single"/>
         </w:rPr>
-        <w:t>ADGM Incorporation Package Rulebook: https://en.adgm.thomsonreuters.com/rulebook/7-company-incorporation-package</w:t>
+        <w:t>ADGM Guidance &amp; Policy Updates: https://www.adgm.com/legal-framework/guidance-and-policy-statements</w:t>
       </w:r>
       <w:r>
         <w:br/>
@@ -65,7 +65,7 @@
           <w:color w:val="0066CC"/>
           <w:u w:val="single"/>
         </w:rPr>
-        <w:t>ADGM Compliance Guide: https://www.adgm.com/operating-in-adgm/obligations-of-adgm-registered-entities</w:t>
+        <w:t>ADGM Regulatory Updates: https://www.adgm.com/legal-framework/regulations</w:t>
       </w:r>
       <w:r>
         <w:br/>
@@ -78,7 +78,7 @@
           <w:color w:val="0066CC"/>
           <w:u w:val="single"/>
         </w:rPr>
-        <w:t>ADGM Regulatory Framework: https://www.adgm.com/legal-framework/regulations</w:t>
+        <w:t>ADGM Latest Templates: https://assets.adgm.com/templates</w:t>
       </w:r>
       <w:r>
         <w:br/>
@@ -91,7 +91,7 @@
           <w:color w:val="0066CC"/>
           <w:u w:val="single"/>
         </w:rPr>
-        <w:t>ADGM Guidance &amp; Policy Updates: https://www.adgm.com/legal-framework/guidance-and-policy-statements</w:t>
+        <w:t>ADGM Incorporation Package Rulebook: https://en.adgm.thomsonreuters.com/rulebook/7-company-incorporation-package</w:t>
       </w:r>
       <w:r>
         <w:br/>
@@ -104,7 +104,7 @@
           <w:color w:val="0066CC"/>
           <w:u w:val="single"/>
         </w:rPr>
-        <w:t>ADGM Regulatory Updates: https://www.adgm.com/legal-framework/regulations</w:t>
+        <w:t>ADGM Compliance Guide: https://www.adgm.com/operating-in-adgm/obligations-of-adgm-registered-entities</w:t>
       </w:r>
       <w:r>
         <w:br/>
@@ -117,7 +117,7 @@
           <w:color w:val="0066CC"/>
           <w:u w:val="single"/>
         </w:rPr>
-        <w:t>ADGM Latest Templates: https://assets.adgm.com/templates</w:t>
+        <w:t>ADGM Regulatory Framework: https://www.adgm.com/legal-framework/regulations</w:t>
       </w:r>
       <w:r>
         <w:br/>
@@ -130,7 +130,7 @@
           <w:color w:val="0066CC"/>
           <w:u w:val="single"/>
         </w:rPr>
-        <w:t>ADGM Companies Regulations 2020: https://en.adgm.thomsonreuters.com/rulebook/1-companies-regulations-2020</w:t>
+        <w:t>ADGM Registration &amp; Incorporation: https://www.adgm.com/registration-authority/registration-and-incorporation</w:t>
       </w:r>
       <w:r>
         <w:br/>
@@ -143,7 +143,7 @@
           <w:color w:val="0066CC"/>
           <w:u w:val="single"/>
         </w:rPr>
-        <w:t>ADGM Constitutional Documents Guide: https://www.adgm.com/legal-framework/guidance-and-policy-statements</w:t>
+        <w:t>ADGM Document Standards: https://www.adgm.com/legal-framework/guidance-and-policy-statements</w:t>
       </w:r>
       <w:r>
         <w:br/>
@@ -156,7 +156,7 @@
           <w:color w:val="0066CC"/>
           <w:u w:val="single"/>
         </w:rPr>
-        <w:t>ADGM Jurisdiction Requirements: https://www.adgm.com/legal-framework/regulations</w:t>
+        <w:t>ADGM Template Library: https://assets.adgm.com/templates</w:t>
       </w:r>
       <w:r>
         <w:br/>
@@ -169,7 +169,7 @@
           <w:color w:val="0066CC"/>
           <w:u w:val="single"/>
         </w:rPr>
-        <w:t>ADGM Registration &amp; Incorporation: https://www.adgm.com/registration-authority/registration-and-incorporation</w:t>
+        <w:t>ADGM Legal Writing Guidelines: https://www.adgm.com/legal-framework/guidance-and-policy-statements</w:t>
       </w:r>
       <w:r>
         <w:br/>
@@ -182,7 +182,7 @@
           <w:color w:val="0066CC"/>
           <w:u w:val="single"/>
         </w:rPr>
-        <w:t>ADGM Document Standards: https://www.adgm.com/legal-framework/guidance-and-policy-statements</w:t>
+        <w:t>ADGM Plain Language Guide: https://www.adgm.com/legal-framework/guidance-and-policy-statements</w:t>
       </w:r>
       <w:r>
         <w:br/>
@@ -195,7 +195,7 @@
           <w:color w:val="0066CC"/>
           <w:u w:val="single"/>
         </w:rPr>
-        <w:t>ADGM Template Library: https://assets.adgm.com/templates</w:t>
+        <w:t>ADGM Companies Regulations 2020: https://en.adgm.thomsonreuters.com/rulebook/1-companies-regulations-2020</w:t>
       </w:r>
       <w:r>
         <w:br/>
@@ -208,7 +208,7 @@
           <w:color w:val="0066CC"/>
           <w:u w:val="single"/>
         </w:rPr>
-        <w:t>ADGM Legal Writing Guidelines: https://www.adgm.com/legal-framework/guidance-and-policy-statements</w:t>
+        <w:t>ADGM Constitutional Documents Guide: https://www.adgm.com/legal-framework/guidance-and-policy-statements</w:t>
       </w:r>
       <w:r>
         <w:br/>
@@ -221,7 +221,7 @@
           <w:color w:val="0066CC"/>
           <w:u w:val="single"/>
         </w:rPr>
-        <w:t>ADGM Plain Language Guide: https://www.adgm.com/legal-framework/guidance-and-policy-statements</w:t>
+        <w:t>ADGM Jurisdiction Requirements: https://www.adgm.com/legal-framework/regulations</w:t>
       </w:r>
       <w:r>
         <w:br/>
@@ -275,7 +275,7 @@
           <w:color w:val="DAA520"/>
           <w:sz w:val="18"/>
         </w:rPr>
-        <w:t>[ADGM REVIEW: ISSUE: Disclaimer is acceptable but should be reviewed by legal counsel to ensure it accurately reflects the current ADGM Employment Regulations and any internal policies. | CITATION: N/A | SUGGESTION: Consult with legal counsel to validate the disclaimer's accuracy and scope.]</w:t>
+        <w:t>[ADGM REVIEW: ISSUE: Disclaimer is acceptable but should be reviewed by legal counsel to ensure it accurately reflects the current ADGM Employment Regulations and any internal policies. | CITATION: N/A | SUGGESTION: Consult with legal counsel to validate the disclaimer's accuracy and comprehensiveness.]</w:t>
       </w:r>
       <w:r>
         <w:br/>
@@ -284,10 +284,10 @@
         <w:rPr>
           <w:b w:val="0"/>
           <w:i/>
-          <w:color w:val="FF8C00"/>
-          <w:sz w:val="18"/>
-        </w:rPr>
-        <w:t>[ADGM REVIEW: ISSUE: The disclaimer states that the contract sets out the *minimum* employment standards applicable in ADGM pursuant to ADGM Employment Regulations of 2024, which may be amended from time to time without notification. This could be interpreted as non-binding language, as it only refers to minimum standards and implies changes may occur without notice. | CITATION: ADGM Standard Employment Contract Template (2024) | SUGGESTION: Rephrase to confirm that the contract fully complies with current ADGM Employment Regulations and that any amendments will be formally documented and communicated.]</w:t>
+          <w:color w:val="DAA520"/>
+          <w:sz w:val="18"/>
+        </w:rPr>
+        <w:t>[ADGM REVIEW: ISSUE: The disclaimer states that the employment contract sets out the *minimum* employment standards applicable in ADGM pursuant to ADGM Employment Regulations of 2024, which may be amended from time to time without notification. While technically correct, this could be interpreted as the employer having no obligation to keep the employee informed of regulatory changes. This is not necessarily non-compliant, but could lead to disputes if the employer fails to update the contract to reflect regulatory changes. | CITATION: ADGM Employment Regulations 2024 (General) | SUGGESTION: Add a clause stating that the employer will notify the employee of any material changes to the ADGM Employment Regulations that affect the terms of their employment.]</w:t>
       </w:r>
     </w:p>
     <w:p>
@@ -306,7 +306,7 @@
         <w:rPr>
           <w:sz w:val="20"/>
         </w:rPr>
-        <w:t xml:space="preserve"> | Analysis Date: 2025-08-11 18:52</w:t>
+        <w:t xml:space="preserve"> | Analysis Date: 2025-08-11 19:44</w:t>
       </w:r>
     </w:p>
     <w:p>
@@ -524,10 +524,10 @@
         <w:rPr>
           <w:b w:val="0"/>
           <w:i/>
-          <w:color w:val="DAA520"/>
-          <w:sz w:val="18"/>
-        </w:rPr>
-        <w:t>[ADGM REVIEW: ISSUE: Content is instructional and not part of the legally binding contract. Its relevance to ADGM compliance is unclear without further context. | CITATION: N/A | SUGGESTION: Review the instructions to ensure they align with ADGM regulations and do not contradict any mandatory clauses. Consider moving these instructions to a separate document.]</w:t>
+          <w:color w:val="FF8C00"/>
+          <w:sz w:val="18"/>
+        </w:rPr>
+        <w:t>[ADGM REVIEW: ISSUE: Section content is unknown. Instructions for finalizing the contract could potentially conflict with mandatory ADGM employment regulations if they advise on omitting required clauses or altering legally mandated terms. | CITATION: ADGM Employment Regulations 2019, Article 4 | SUGGESTION: Provide the content of Section 2 for review. Ensure instructions align with ADGM regulations and do not encourage non-compliance.]</w:t>
       </w:r>
     </w:p>
     <w:p>
@@ -551,13 +551,12 @@
       </w:r>
       <w:r>
         <w:rPr>
-          <w:b/>
+          <w:b w:val="0"/>
           <w:i/>
-          <w:color w:val="DC143C"/>
-          <w:sz w:val="18"/>
-          <w:highlight w:val="yellow"/>
-        </w:rPr>
-        <w:t>[ADGM REVIEW: ISSUE: This section is a placeholder and requires the employer to complete the information. Failure to do so will render the contract incomplete and non-compliant. | CITATION: ADGM Employment Regulations require a complete and accurate employment contract. | SUGGESTION: Ensure all bracketed text is reviewed, completed, and the brackets and highlights are removed before finalizing the contract.]</w:t>
+          <w:color w:val="DAA520"/>
+          <w:sz w:val="18"/>
+        </w:rPr>
+        <w:t>[ADGM REVIEW: ISSUE: This section is a formatting instruction and not a substantive clause. Failure to remove bracketed text and highlights constitutes a formatting error. | CITATION: N/A | SUGGESTION: Ensure all bracketed text and highlights are removed after completing the contract to avoid ambiguity and maintain a professional appearance.]</w:t>
       </w:r>
     </w:p>
     <w:p>
@@ -590,13 +589,12 @@
       </w:r>
       <w:r>
         <w:rPr>
-          <w:b/>
+          <w:b w:val="0"/>
           <w:i/>
-          <w:color w:val="DC143C"/>
-          <w:sz w:val="18"/>
-          <w:highlight w:val="yellow"/>
-        </w:rPr>
-        <w:t>[ADGM REVIEW: ISSUE: This section is an instruction and should be removed from the final contract. Leaving it in will be a formatting error. | CITATION: N/A | SUGGESTION: Remove this instruction section from the final contract.]</w:t>
+          <w:color w:val="DAA520"/>
+          <w:sz w:val="18"/>
+        </w:rPr>
+        <w:t>[ADGM REVIEW: ISSUE: This section is a formatting instruction and not a substantive clause. Failure to remove this instruction constitutes a formatting error. | CITATION: N/A | SUGGESTION: Remove this instruction after the contract is finalized.]</w:t>
       </w:r>
     </w:p>
     <w:p>
@@ -623,7 +621,7 @@
           <w:color w:val="DAA520"/>
           <w:sz w:val="18"/>
         </w:rPr>
-        <w:t>[ADGM REVIEW: ISSUE: This is a formatting instruction, not a contractual clause. It should be removed from the final contract. | CITATION: N/A | SUGGESTION: Remove this section before finalizing the contract.]</w:t>
+        <w:t>[ADGM REVIEW: ISSUE: This is a formatting instruction, not a contractual clause. Failure to remove footnotes before signing is a formatting issue, not a compliance issue. | CITATION: N/A | SUGGESTION: Implement a quality control process to ensure footnotes are removed before contract signing.]</w:t>
       </w:r>
     </w:p>
     <w:p>
@@ -656,10 +654,10 @@
         <w:rPr>
           <w:b w:val="0"/>
           <w:i/>
-          <w:color w:val="DAA520"/>
-          <w:sz w:val="18"/>
-        </w:rPr>
-        <w:t>[ADGM REVIEW: ISSUE: Content is instructional and not part of the legally binding contract. Its relevance to ADGM compliance is unclear without further context. | CITATION: N/A | SUGGESTION: Review the checklist to ensure it covers all essential aspects of ADGM employment law. Consider moving these instructions to a separate document.]</w:t>
+          <w:color w:val="FF8C00"/>
+          <w:sz w:val="18"/>
+        </w:rPr>
+        <w:t>[ADGM REVIEW: ISSUE: Section content is unknown. Instructions for the employee before signing could potentially lead to non-compliance if they are incomplete or misleading regarding their rights and obligations under ADGM law. | CITATION: ADGM Employment Regulations 2019, Article 5 | SUGGESTION: Provide the content of Section 3 for review. Ensure it covers all essential aspects of the employment contract and the employee's rights under ADGM law.]</w:t>
       </w:r>
     </w:p>
     <w:p>
@@ -686,7 +684,7 @@
           <w:color w:val="DAA520"/>
           <w:sz w:val="18"/>
         </w:rPr>
-        <w:t>[ADGM REVIEW: ISSUE: This is a self-certification statement. While not inherently problematic, it places the onus on the parties to ensure accuracy. It doesn't add significant legal weight. | CITATION: N/A | SUGGESTION: Consider removing this section or replacing it with a more robust due diligence process.]</w:t>
+        <w:t>[ADGM REVIEW: ISSUE: This is a self-certification statement. It places responsibility on the parties to ensure accuracy. If clauses are added or deleted, cross-references MUST be updated. | CITATION: General contract law principles. | SUGGESTION: Implement a thorough review process to verify the accuracy of all information and cross-references before contract signing.]</w:t>
       </w:r>
     </w:p>
     <w:p>
@@ -816,7 +814,7 @@
           <w:color w:val="DAA520"/>
           <w:sz w:val="18"/>
         </w:rPr>
-        <w:t>[ADGM REVIEW: ISSUE: Instructional content; not part of the legally binding contract. Failure to remove square brackets in the final contract would indicate incomplete drafting. | CITATION: N/A | SUGGESTION: Ensure all square brackets are removed and replaced with specific details relevant to the employee and the company before the contract is finalized.]</w:t>
+        <w:t>[ADGM REVIEW: ISSUE: While removing square brackets is generally good practice for a final contract, this instruction alone doesn't guarantee compliance. The content within those brackets is crucial and must adhere to ADGM regulations. | CITATION: N/A | SUGGESTION: Ensure the content previously within the square brackets complies with ADGM regulations before finalizing the contract.]</w:t>
       </w:r>
     </w:p>
     <w:p>
@@ -834,12 +832,13 @@
       </w:r>
       <w:r>
         <w:rPr>
-          <w:b w:val="0"/>
+          <w:b/>
           <w:i/>
-          <w:color w:val="DAA520"/>
-          <w:sz w:val="18"/>
-        </w:rPr>
-        <w:t>[ADGM REVIEW: ISSUE: Instructional content; not part of the legally binding contract. This section should be deleted as instructed. | CITATION: N/A | SUGGESTION: Delete this section entirely from the final contract.]</w:t>
+          <w:color w:val="DC143C"/>
+          <w:sz w:val="18"/>
+          <w:highlight w:val="yellow"/>
+        </w:rPr>
+        <w:t>[ADGM REVIEW: ISSUE: Instructing the deletion of an entire page raises concerns. The content of this page is unknown, and deleting it could remove essential information or clauses required by ADGM regulations. | CITATION: ADGM Employment Regulations 2019, Article 4 | SUGGESTION: Determine the content of Section 5 and assess whether its deletion would violate any ADGM regulations. If the content is not relevant, ensure no mandatory information is lost.]</w:t>
       </w:r>
     </w:p>
     <w:p>
@@ -1128,13 +1127,12 @@
       </w:r>
       <w:r>
         <w:rPr>
-          <w:b/>
+          <w:b w:val="0"/>
           <w:i/>
-          <w:color w:val="DC143C"/>
-          <w:sz w:val="18"/>
-          <w:highlight w:val="yellow"/>
-        </w:rPr>
-        <w:t>[ADGM REVIEW: ISSUE: Placeholder text. Failure to replace this with the actual date of signing would render the contract unenforceable. | CITATION: ADGM Contract Law | SUGGESTION: Replace the placeholder with the accurate date the employment contract is signed by both parties.]</w:t>
+          <w:color w:val="DAA520"/>
+          <w:sz w:val="18"/>
+        </w:rPr>
+        <w:t>[ADGM REVIEW: ISSUE: The instruction to insert the date is standard, but the absence of a specific format requirement could lead to inconsistencies. While not a direct compliance issue, standardization is recommended. | CITATION: N/A | SUGGESTION: Specify a date format (e.g., DD/MM/YYYY) to ensure consistency across all employment contracts.]</w:t>
       </w:r>
     </w:p>
     <w:p>
@@ -1212,13 +1210,12 @@
       </w:r>
       <w:r>
         <w:rPr>
-          <w:b/>
+          <w:b w:val="0"/>
           <w:i/>
-          <w:color w:val="DC143C"/>
-          <w:sz w:val="18"/>
-          <w:highlight w:val="yellow"/>
-        </w:rPr>
-        <w:t>[ADGM REVIEW: ISSUE: Only contains a title and page number. The actual definitions are missing, which is a critical compliance issue. | CITATION: ADGM Employment Regulations 2019, Article 10 (Minimum Requirements for Employment Contracts) | SUGGESTION: Include a comprehensive list of definitions for key terms used throughout the contract, ensuring clarity and avoiding ambiguity. This is crucial for ADGM compliance.]</w:t>
+          <w:color w:val="FF8C00"/>
+          <w:sz w:val="18"/>
+        </w:rPr>
+        <w:t>[ADGM REVIEW: ISSUE: The section title 'DEFINITIONS AND INTERPRETATION' is standard, but the lack of content makes it impossible to assess compliance. This section is crucial for clarifying key terms and avoiding ambiguity, which is important for ADGM compliance. | CITATION: ADGM Employment Regulations 2019, Article 4 | SUGGESTION: Provide the content of the 'DEFINITIONS AND INTERPRETATION' section for review. Ensure all key terms are clearly defined and aligned with ADGM regulations.]</w:t>
       </w:r>
     </w:p>
     <w:p>
@@ -1497,7 +1494,7 @@
           <w:color w:val="FF8C00"/>
           <w:sz w:val="18"/>
         </w:rPr>
-        <w:t>[ADGM REVIEW: ISSUE: Only contains a title and page number. The actual confidentiality/non-disclosure clauses are missing, which is a potential compliance issue depending on the nature of the employment. | CITATION: ADGM Data Protection Regulations 2021 | SUGGESTION: Include detailed clauses on confidentiality and non-disclosure, specifying the scope of confidential information, obligations of the employee, and duration of the restrictions. Ensure compliance with ADGM Data Protection Regulations.]</w:t>
+        <w:t>[ADGM REVIEW: ISSUE: The section title 'CONFIDENTIALITY/NON-DISCLOSURE' is standard, but the lack of content makes it impossible to assess compliance. The scope and enforceability of confidentiality clauses must comply with ADGM regulations and not unduly restrict employee rights. | CITATION: ADGM Employment Regulations 2019, Article 4 | SUGGESTION: Provide the content of the 'CONFIDENTIALITY/NON-DISCLOSURE' section for review. Ensure it complies with ADGM regulations regarding employee rights and reasonable restrictions on future employment.]</w:t>
       </w:r>
     </w:p>
     <w:p>
@@ -1687,12 +1684,13 @@
       </w:r>
       <w:r>
         <w:rPr>
-          <w:b w:val="0"/>
+          <w:b/>
           <w:i/>
-          <w:color w:val="FF8C00"/>
-          <w:sz w:val="18"/>
-        </w:rPr>
-        <w:t>[ADGM REVIEW: ISSUE: End of Service Benefits (EOSB) must comply with ADGM Employment Regulations. The reference to page '11' is irrelevant and should be removed. | CITATION: ADGM Employment Regulations 2019, Part 8 | SUGGESTION: Ensure EOSB calculation and payment align with ADGM regulations. Remove page number reference.]</w:t>
+          <w:color w:val="DC143C"/>
+          <w:sz w:val="18"/>
+          <w:highlight w:val="yellow"/>
+        </w:rPr>
+        <w:t>[ADGM REVIEW: ISSUE: End of Service Benefits must comply with ADGM Employment Regulations regarding calculation and payment timelines. | CITATION: ADGM Employment Regulations 2024, Part 7 | SUGGESTION: Ensure the contract explicitly outlines the calculation method for End of Service Benefits, adhering to ADGM regulations. Specify payment timelines upon termination.]</w:t>
       </w:r>
     </w:p>
     <w:p>
@@ -2170,7 +2168,7 @@
           <w:color w:val="FF8C00"/>
           <w:sz w:val="18"/>
         </w:rPr>
-        <w:t>[ADGM REVIEW: ISSUE: Schedule A should contain all mandatory employment terms as per ADGM regulations. The reference to page '13' is irrelevant and should be removed. | CITATION: ADGM Employment Regulations 2019, Regulation 8 | SUGGESTION: Verify Schedule A includes all required information (job title, description, start date, compensation, benefits, etc.). Remove page number reference.]</w:t>
+        <w:t>[ADGM REVIEW: ISSUE: Schedule A should include all mandatory employment terms as per ADGM regulations. | CITATION: ADGM Employment Regulations 2024, Regulation 8 | SUGGESTION: Verify that Schedule A contains all required information, including job title, description, start date, working hours, remuneration, benefits, probation period (if any), notice period, and confidentiality clauses.]</w:t>
       </w:r>
     </w:p>
     <w:p>
@@ -2256,10 +2254,10 @@
         <w:rPr>
           <w:b w:val="0"/>
           <w:i/>
-          <w:color w:val="FF8C00"/>
-          <w:sz w:val="18"/>
-        </w:rPr>
-        <w:t>[ADGM REVIEW: ISSUE: Missing specific reference to ADGM jurisdiction. | CITATION: ADGM Employment Regulations | SUGGESTION: Include a clause explicitly stating that the contract is governed by ADGM laws and regulations.]</w:t>
+          <w:color w:val="DAA520"/>
+          <w:sz w:val="18"/>
+        </w:rPr>
+        <w:t>[ADGM REVIEW: ISSUE: No issues found | CITATION: N/A | SUGGESTION: N/A]</w:t>
       </w:r>
     </w:p>
     <w:p>
@@ -2514,7 +2512,7 @@
           <w:color w:val="DAA520"/>
           <w:sz w:val="18"/>
         </w:rPr>
-        <w:t>[ADGM REVIEW: ISSUE: No issues found | CITATION: ADGM Companies Regulations 2020 | SUGGESTION: Document appears compliant]</w:t>
+        <w:t>[ADGM REVIEW: ISSUE: No issues found | CITATION: N/A | SUGGESTION: N/A]</w:t>
       </w:r>
     </w:p>
     <w:p>
@@ -3115,7 +3113,7 @@
           <w:color w:val="DAA520"/>
           <w:sz w:val="18"/>
         </w:rPr>
-        <w:t>[ADGM REVIEW: ISSUE: No issues found | CITATION: ADGM Companies Regulations 2020 | SUGGESTION: Document appears compliant]</w:t>
+        <w:t>[ADGM REVIEW: ISSUE: No issues found | CITATION: N/A | SUGGESTION: N/A]</w:t>
       </w:r>
     </w:p>
     <w:p>
@@ -3290,10 +3288,10 @@
         <w:rPr>
           <w:b w:val="0"/>
           <w:i/>
-          <w:color w:val="DAA520"/>
-          <w:sz w:val="18"/>
-        </w:rPr>
-        <w:t>[ADGM REVIEW: ISSUE: The definition of 'Basic Wage' should be clear and compliant with ADGM regulations. Cross-referencing to clause 6.2 is acceptable if clause 6.2 provides a clear and compliant definition. | CITATION: ADGM Employment Regulations 2019, Regulation 3 | SUGGESTION: Review clause 6.2 to ensure the definition of 'Basic Wage' is compliant and unambiguous. Ensure it excludes allowances unless explicitly stated otherwise.]</w:t>
+          <w:color w:val="FF8C00"/>
+          <w:sz w:val="18"/>
+        </w:rPr>
+        <w:t>[ADGM REVIEW: ISSUE: The definition of 'Basic Wage' should be clear and compliant with ADGM regulations, excluding allowances unless explicitly stated. | CITATION: ADGM Employment Regulations 2024, Regulation 3 | SUGGESTION: Ensure the definition of 'Basic Wage' aligns with ADGM regulations and clearly specifies what components are included or excluded.]</w:t>
       </w:r>
     </w:p>
     <w:p>
@@ -3464,7 +3462,7 @@
           <w:color w:val="DAA520"/>
           <w:sz w:val="18"/>
         </w:rPr>
-        <w:t>[ADGM REVIEW: ISSUE: Definition of "UAE" is standard but may not be necessary in an ADGM contract if the context is clear. Consider if this definition is actually used. | CITATION: N/A | SUGGESTION: Review the contract to determine if the definition of "UAE" is actually used. If not, remove it for brevity.]</w:t>
+        <w:t>[ADGM REVIEW: ISSUE: Definition of "UAE" is standard but lacks specific context within ADGM. While not strictly an issue, consider if it's necessary within the ADGM context. | CITATION: N/A | SUGGESTION: Consider removing if the definition is not directly relevant to ADGM-specific clauses.]</w:t>
       </w:r>
     </w:p>
     <w:p>
@@ -3478,7 +3476,7 @@
           <w:color w:val="FF8C00"/>
           <w:sz w:val="18"/>
         </w:rPr>
-        <w:t>[ADGM REVIEW: ISSUE: Cross-referencing "Wages" to clause 6.2 is acceptable, but ensure clause 6.2 provides a comprehensive definition of what constitutes "Wages" under ADGM Employment Regulations. | CITATION: ADGM Employment Regulations | SUGGESTION: Verify that clause 6.2 clearly defines "Wages" to include all mandatory components as per ADGM regulations (e.g., basic salary, allowances, etc.).]</w:t>
+        <w:t>[ADGM REVIEW: ISSUE: Definition of "Wages" referring to clause 6.2 is acceptable but depends on the content of clause 6.2. Ensure clause 6.2 comprehensively covers all aspects of wages as defined under ADGM Employment Regulations. | CITATION: ADGM Employment Regulations | SUGGESTION: Review clause 6.2 to ensure it aligns with ADGM's definition of wages, including all components and payment methods.]</w:t>
       </w:r>
     </w:p>
     <w:p>
@@ -3515,7 +3513,7 @@
           <w:color w:val="DAA520"/>
           <w:sz w:val="18"/>
         </w:rPr>
-        <w:t>[ADGM REVIEW: ISSUE: Definition of 'Year' is too narrow. It should also cover the possibility of a fiscal year different from the calendar year. | CITATION: ADGM Companies Regulations 2020 | SUGGESTION: Expand the definition of 'Year' to include the company's fiscal year if it differs from the calendar year.]</w:t>
+        <w:t>[ADGM REVIEW: ISSUE: No issues found | CITATION: N/A | SUGGESTION: N/A]</w:t>
       </w:r>
     </w:p>
     <w:p>
@@ -3852,7 +3850,7 @@
           <w:color w:val="DAA520"/>
           <w:sz w:val="18"/>
         </w:rPr>
-        <w:t>[ADGM REVIEW: ISSUE: No issues found | CITATION: ADGM Companies Regulations 2020 | SUGGESTION: Document appears compliant]</w:t>
+        <w:t>[ADGM REVIEW: ISSUE: No issues found | CITATION: N/A | SUGGESTION: N/A]</w:t>
       </w:r>
     </w:p>
     <w:p>
@@ -3875,7 +3873,7 @@
           <w:color w:val="DAA520"/>
           <w:sz w:val="18"/>
         </w:rPr>
-        <w:t>[ADGM REVIEW: ISSUE: No issues found | CITATION: ADGM Companies Regulations 2020 | SUGGESTION: Document appears compliant]</w:t>
+        <w:t>[ADGM REVIEW: ISSUE: No issues found | CITATION: N/A | SUGGESTION: N/A]</w:t>
       </w:r>
     </w:p>
     <w:p>
@@ -4012,7 +4010,7 @@
           <w:color w:val="FF8C00"/>
           <w:sz w:val="18"/>
         </w:rPr>
-        <w:t>[ADGM REVIEW: ISSUE: The clause for 'unlimited employment contracts' requires careful consideration of termination clauses under ADGM Employment Regulations. Specific termination notice periods and grounds for termination must be clearly defined elsewhere in the contract. | CITATION: ADGM Employment Regulations | SUGGESTION: Ensure that the termination clauses in the contract comply with ADGM Employment Regulations regarding notice periods, grounds for termination, and potential compensation.]</w:t>
+        <w:t>[ADGM REVIEW: ISSUE: The contract should explicitly state the conditions and procedures for termination, including notice periods, in accordance with ADGM Employment Regulations. | CITATION: ADGM Employment Regulations | SUGGESTION: Include specific clauses detailing termination procedures, notice periods (as per ADGM regulations), and grounds for termination.]</w:t>
       </w:r>
     </w:p>
     <w:p>
@@ -4107,7 +4105,7 @@
           <w:color w:val="FF8C00"/>
           <w:sz w:val="18"/>
         </w:rPr>
-        <w:t>[ADGM REVIEW: ISSUE: Automatic renewal clause may not be fully compliant. ADGM Employment Regulations require clarity and mutual agreement on contract renewals. The provided clause suggests automatic renewal without explicit consent at each renewal point, which could be problematic. | CITATION: ADGM Employment Regulations, potential conflict with provisions on contract renewal and termination. | SUGGESTION: Revise the clause to require explicit written agreement from both parties for each renewal term, ensuring compliance with ADGM regulations regarding mutual consent.]</w:t>
+        <w:t>[ADGM REVIEW: ISSUE: Automatic renewal clause may not be fully compliant. ADGM Employment Regulations require clarity and mutual agreement on contract renewals. The clause should explicitly state the employee's right to refuse renewal and the process for doing so. | CITATION: ADGM Employment Regulations, Article 15 (Contract Renewal) | SUGGESTION: Revise the automatic renewal clause to include a mechanism for the employee to opt-out of the renewal and ensure mutual agreement is documented.]</w:t>
       </w:r>
     </w:p>
     <w:p>
@@ -4138,7 +4136,7 @@
           <w:color w:val="DAA520"/>
           <w:sz w:val="18"/>
         </w:rPr>
-        <w:t>[ADGM REVIEW: ISSUE: No issues found | CITATION: ADGM Companies Regulations 2020 | SUGGESTION: Document appears compliant]</w:t>
+        <w:t>[ADGM REVIEW: ISSUE: No issues found | CITATION: N/A | SUGGESTION: N/A]</w:t>
       </w:r>
     </w:p>
     <w:p>
@@ -4179,7 +4177,7 @@
           <w:color w:val="FF8C00"/>
           <w:sz w:val="18"/>
         </w:rPr>
-        <w:t>[ADGM REVIEW: ISSUE: Working hours should comply with ADGM Employment Regulations. Ensure compliance with maximum working hours and rest periods. | CITATION: ADGM Employment Regulations, specifically regarding working hours and rest periods. | SUGGESTION: Review and ensure compliance with ADGM Employment Regulations regarding maximum working hours, rest periods, and breaks. Specify the total number of working hours per week.]</w:t>
+        <w:t>[ADGM REVIEW: ISSUE: Working hours should comply with ADGM Employment Regulations. The contract should specify break times and any limitations on working hours as per ADGM regulations. | CITATION: ADGM Employment Regulations, specifically regarding working hours and rest periods. | SUGGESTION: Include specific details about break times and ensure compliance with maximum working hour limits as defined by ADGM Employment Regulations.]</w:t>
       </w:r>
     </w:p>
     <w:p>
@@ -4211,7 +4209,7 @@
           <w:color w:val="FF8C00"/>
           <w:sz w:val="18"/>
         </w:rPr>
-        <w:t>[ADGM REVIEW: ISSUE: If the employee is not eligible for overtime, the contract should explicitly state the reasons and ensure this aligns with ADGM Employment Regulations regarding overtime eligibility. | CITATION: ADGM Employment Regulations concerning overtime pay and exemptions. | SUGGESTION: Clearly state the reasons for overtime ineligibility and ensure it complies with ADGM regulations. Document the job role and responsibilities that justify the exemption.]</w:t>
+        <w:t>[ADGM REVIEW: ISSUE: If the employee is not eligible for overtime, the contract should clearly state the reasons and the basis for this exclusion, referencing relevant ADGM regulations if applicable. | CITATION: ADGM Employment Regulations regarding overtime pay and exemptions. | SUGGESTION: Clarify the criteria for overtime eligibility and provide justification for excluding the employee, referencing specific ADGM regulations if applicable.]</w:t>
       </w:r>
     </w:p>
     <w:p>
@@ -4256,7 +4254,7 @@
           <w:color w:val="FF8C00"/>
           <w:sz w:val="18"/>
         </w:rPr>
-        <w:t>[ADGM REVIEW: ISSUE: If the employee is eligible for overtime, the 'Company policy regarding overtime' should be clearly defined and accessible to the employee. The policy must comply with ADGM Employment Regulations. | CITATION: ADGM Employment Regulations concerning overtime pay calculations and limitations. | SUGGESTION: Reference a specific, documented company overtime policy that is compliant with ADGM regulations. Outline how overtime is calculated and any limitations.]</w:t>
+        <w:t>[ADGM REVIEW: ISSUE: If the employee is eligible for overtime, the 'Company policy regarding overtime' should be readily available and transparent to the employee. The policy should comply with ADGM regulations. | CITATION: ADGM Employment Regulations regarding overtime compensation. | SUGGESTION: Ensure the Company's overtime policy is clearly defined, accessible to the employee, and compliant with ADGM regulations regarding overtime pay rates and limitations.]</w:t>
       </w:r>
     </w:p>
     <w:p>
@@ -4308,7 +4306,7 @@
           <w:color w:val="FF8C00"/>
           <w:sz w:val="18"/>
         </w:rPr>
-        <w:t>[ADGM REVIEW: ISSUE: The probationary period dismissal clause should be reviewed to ensure it aligns with ADGM Employment Regulations regarding termination during probation, especially concerning notice periods and reasons for termination. | CITATION: ADGM Employment Regulations regarding termination of employment, particularly during probationary periods. | SUGGESTION: Ensure the one-week notice period during probation complies with ADGM regulations. Clarify what constitutes 'cause' for termination without notice and ensure it is legally defensible under ADGM law.]</w:t>
+        <w:t>[ADGM REVIEW: ISSUE: The probationary period dismissal clause should be reviewed to ensure it aligns with ADGM Employment Regulations regarding fair dismissal and notice periods. While dismissal without cause is permitted, the one-week notice period should be carefully considered in light of ADGM regulations. | CITATION: ADGM Employment Regulations regarding termination of employment and notice periods. | SUGGESTION: Review the probationary period dismissal clause to ensure compliance with ADGM regulations regarding fair dismissal and notice periods. Consider providing a longer notice period or compensation in lieu of notice to mitigate potential disputes.]</w:t>
       </w:r>
     </w:p>
     <w:p>
@@ -4528,10 +4526,10 @@
         <w:rPr>
           <w:b w:val="0"/>
           <w:i/>
-          <w:color w:val="FF8C00"/>
-          <w:sz w:val="18"/>
-        </w:rPr>
-        <w:t>[ADGM REVIEW: ISSUE: The clause regarding remote work and temporary assignments lacks clarity on expense coverage and employee rights when working outside the primary location. It should explicitly state the company's responsibility for expenses incurred during temporary assignments and ensure compliance with local labor laws if working outside the UAE. | CITATION: ADGM Employment Regulations, particularly those related to employee duties and employer responsibilities. | SUGGESTION: Add a clause specifying expense coverage (travel, accommodation, etc.) for temporary assignments and ensure compliance with local labor laws if working outside the UAE.]</w:t>
+          <w:color w:val="DAA520"/>
+          <w:sz w:val="18"/>
+        </w:rPr>
+        <w:t>[ADGM REVIEW: ISSUE: No issues found | CITATION: N/A | SUGGESTION: N/A]</w:t>
       </w:r>
     </w:p>
     <w:p>
@@ -4650,7 +4648,7 @@
           <w:color w:val="FF8C00"/>
           <w:sz w:val="18"/>
         </w:rPr>
-        <w:t>[ADGM REVIEW: ISSUE: The clause mentions deductions permitted by ADGM Employment Regulations but doesn't specify which deductions are allowed. This lack of specificity could lead to disputes. | CITATION: ADGM Employment Regulations, specifically those pertaining to permissible deductions from wages. | SUGGESTION: Explicitly list the permissible deductions as defined by ADGM Employment Regulations within the contract or refer to a specific section of the regulations.]</w:t>
+        <w:t>[ADGM REVIEW: ISSUE: The clause mentions deductions permitted by ADGM Employment Regulations but doesn't specify which deductions are allowed. This lack of specificity could lead to disputes. | CITATION: ADGM Employment Regulations, specifically regulations concerning permissible deductions from wages. | SUGGESTION: Explicitly list the permissible deductions from wages as defined by ADGM Employment Regulations. For example, deductions for social security contributions, authorized loan repayments, or court orders.]</w:t>
       </w:r>
     </w:p>
     <w:p>
@@ -4767,7 +4765,7 @@
           <w:color w:val="FF8C00"/>
           <w:sz w:val="18"/>
         </w:rPr>
-        <w:t>[ADGM REVIEW: ISSUE: The statement "The Wages is inclusive of allowances and allocated as follows" is vague. It needs to be more specific about which allowances are included. | CITATION: ADGM Employment Regulations | SUGGESTION: Clearly list all allowances included in the total wage and specify how they are allocated. Refer to specific ADGM requirements for mandatory allowances.]</w:t>
+        <w:t>[ADGM REVIEW: ISSUE: Statement that 'The Wages is inclusive of allowances' is vague. It needs to be explicitly stated which allowances are included and how they comply with ADGM regulations regarding mandatory allowances (if any). | CITATION: ADGM Employment Regulations | SUGGESTION: Specify all allowances included in the wages and ensure compliance with ADGM regulations regarding mandatory allowances.]</w:t>
       </w:r>
     </w:p>
     <w:p>
@@ -4814,7 +4812,7 @@
           <w:sz w:val="18"/>
           <w:highlight w:val="yellow"/>
         </w:rPr>
-        <w:t>[ADGM REVIEW: ISSUE: The contract uses bracketed placeholders (AED [insert amount]). These must be replaced with actual values before the contract is finalized. | CITATION: N/A | SUGGESTION: Replace the placeholder with the actual agreed-upon Basic Wage amount.]</w:t>
+        <w:t>[ADGM REVIEW: ISSUE: Basic wage amount is a placeholder. Ensure the amount complies with any minimum wage requirements stipulated by ADGM Employment Regulations (if any). | CITATION: ADGM Employment Regulations | SUGGESTION: Verify the basic wage meets any minimum wage requirements under ADGM Employment Regulations.]</w:t>
       </w:r>
     </w:p>
     <w:p>
@@ -4840,13 +4838,12 @@
       </w:r>
       <w:r>
         <w:rPr>
-          <w:b/>
+          <w:b w:val="0"/>
           <w:i/>
-          <w:color w:val="DC143C"/>
-          <w:sz w:val="18"/>
-          <w:highlight w:val="yellow"/>
-        </w:rPr>
-        <w:t>[ADGM REVIEW: ISSUE: The contract uses bracketed placeholders (AED [insert amount]). These must be replaced with actual values before the contract is finalized. | CITATION: N/A | SUGGESTION: Replace the placeholder with the actual agreed-upon accommodation allowance amount.]</w:t>
+          <w:color w:val="DAA520"/>
+          <w:sz w:val="18"/>
+        </w:rPr>
+        <w:t>[ADGM REVIEW: ISSUE: Accommodation allowance amount is a placeholder. Ensure this allowance complies with ADGM regulations and is clearly defined in terms of eligibility and usage. | CITATION: ADGM Employment Regulations | SUGGESTION: Verify the accommodation allowance complies with ADGM regulations and clearly define its terms.]</w:t>
       </w:r>
     </w:p>
     <w:p>
@@ -4886,13 +4883,12 @@
       </w:r>
       <w:r>
         <w:rPr>
-          <w:b/>
+          <w:b w:val="0"/>
           <w:i/>
-          <w:color w:val="DC143C"/>
-          <w:sz w:val="18"/>
-          <w:highlight w:val="yellow"/>
-        </w:rPr>
-        <w:t>[ADGM REVIEW: ISSUE: The contract uses bracketed placeholders (AED [insert amount]). These must be replaced with actual values before the contract is finalized. | CITATION: N/A | SUGGESTION: Replace the placeholder with the actual agreed-upon transportation allowance amount.]</w:t>
+          <w:color w:val="DAA520"/>
+          <w:sz w:val="18"/>
+        </w:rPr>
+        <w:t>[ADGM REVIEW: ISSUE: Transportation allowance amount is a placeholder. Ensure this allowance complies with ADGM regulations and is clearly defined in terms of eligibility and usage. | CITATION: ADGM Employment Regulations | SUGGESTION: Verify the transportation allowance complies with ADGM regulations and clearly define its terms.]</w:t>
       </w:r>
     </w:p>
     <w:p>
@@ -4911,7 +4907,7 @@
           <w:color w:val="FF8C00"/>
           <w:sz w:val="18"/>
         </w:rPr>
-        <w:t>[ADGM REVIEW: ISSUE: The contract uses bracketed placeholders ([insert date of every month]). These must be replaced with actual values before the contract is finalized. Payment method should comply with ADGM regulations. | CITATION: ADGM Employment Regulations | SUGGESTION: Replace the placeholder with the specific date of the month for wage payment. Ensure the payment method (bank credit transfer) complies with ADGM regulations regarding wage payment methods.]</w:t>
+        <w:t>[ADGM REVIEW: ISSUE: Payment date and method are placeholders. Ensure the payment date complies with ADGM regulations regarding payment frequency. Bank credit transfer is acceptable, but ensure it's compliant with ADGM's requirements for wage payment. | CITATION: ADGM Employment Regulations | SUGGESTION: Verify payment frequency and method comply with ADGM Employment Regulations.]</w:t>
       </w:r>
     </w:p>
     <w:p>
@@ -4970,7 +4966,7 @@
           <w:color w:val="FF8C00"/>
           <w:sz w:val="18"/>
         </w:rPr>
-        <w:t>[ADGM REVIEW: ISSUE: The clause states the company will provide a pay statement but doesn't detail the required information that must be included as per ADGM regulations. | CITATION: ADGM Employment Regulations, specifically those pertaining to pay statement requirements. | SUGGESTION: Include a list of mandatory information that must be present on the pay statement, such as gross wages, deductions, net wages, and the period for which payment is made, as required by ADGM Employment Regulations.]</w:t>
+        <w:t>[ADGM REVIEW: ISSUE: The clause states the company will provide a pay statement but doesn't specify the required contents as per ADGM regulations. | CITATION: ADGM Employment Regulations concerning the required contents of pay statements. | SUGGESTION: Specify the required contents of the pay statement as mandated by ADGM Employment Regulations, including gross wages, deductions, net wages, and the period for which payment is made.]</w:t>
       </w:r>
     </w:p>
     <w:p>
@@ -4991,7 +4987,7 @@
           <w:color w:val="DAA520"/>
           <w:sz w:val="18"/>
         </w:rPr>
-        <w:t>[ADGM REVIEW: ISSUE: This section is incomplete. It only states "the amount of the Wages payable; and". It needs to specify what action or information is related to the wage amount. | CITATION: N/A | SUGGESTION: Complete this section with the relevant information or action related to the wage amount. For example, it could be related to deductions, overtime pay, or other relevant clauses.]</w:t>
+        <w:t>[ADGM REVIEW: ISSUE: Statement regarding 'the amount of the Wages payable' is too general. It needs to be linked to a specific clause detailing how wages are calculated, including deductions and overtime (if applicable). | CITATION: ADGM Employment Regulations | SUGGESTION: Link this statement to a clause that comprehensively explains wage calculation, deductions, and overtime pay.]</w:t>
       </w:r>
     </w:p>
     <w:p>
@@ -5075,7 +5071,7 @@
           <w:color w:val="FF8C00"/>
           <w:sz w:val="18"/>
         </w:rPr>
-        <w:t>[ADGM REVIEW: ISSUE: The section lacks specifics regarding permissible deductions. ADGM regulations require transparency and justification for all deductions. | CITATION: ADGM Employment Regulations 2019, Section 14 | SUGGESTION: Specify all permissible deductions (e.g., loan repayments, social security contributions) and the method of calculation. Ensure compliance with ADGM regulations regarding permissible deductions.]</w:t>
+        <w:t>[ADGM REVIEW: ISSUE: The section lacks detail regarding permissible deductions. ADGM regulations specify allowable deductions. | CITATION: ADGM Employment Regulations 2019, specifically regarding permissible deductions from wages. | SUGGESTION: Specify all permissible deductions according to ADGM regulations, including any required approvals or limitations.]</w:t>
       </w:r>
     </w:p>
     <w:p>
@@ -5144,10 +5140,10 @@
         <w:rPr>
           <w:b w:val="0"/>
           <w:i/>
-          <w:color w:val="DAA520"/>
-          <w:sz w:val="18"/>
-        </w:rPr>
-        <w:t>[ADGM REVIEW: ISSUE: No issues found | CITATION: ADGM Companies Regulations 2020 | SUGGESTION: Document appears compliant]</w:t>
+          <w:color w:val="FF8C00"/>
+          <w:sz w:val="18"/>
+        </w:rPr>
+        <w:t>[ADGM REVIEW: ISSUE: The contract specifies 20 days of vacation leave. ADGM Employment Regulations Article 25 specifies a minimum of 20 working days. | CITATION: ADGM Employment Regulations Article 25 | SUGGESTION: Ensure the vacation leave entitlement meets the minimum requirement of 20 working days as stipulated in the ADGM Employment Regulations.]</w:t>
       </w:r>
     </w:p>
     <w:p>
@@ -5167,7 +5163,7 @@
           <w:color w:val="FF8C00"/>
           <w:sz w:val="18"/>
         </w:rPr>
-        <w:t>[ADGM REVIEW: ISSUE: The clause gives the Company absolute discretion over vacation leave timing. This could be problematic if unreasonably withheld. | CITATION: ADGM Employment Regulations 2019, Section 27 | SUGGESTION: Add language ensuring that vacation requests will not be unreasonably denied and that the Company will consider the employee's preferences. Specify the minimum vacation entitlement as per ADGM regulations.]</w:t>
+        <w:t>[ADGM REVIEW: ISSUE: The clause gives the Company complete discretion over vacation leave timing. This may conflict with employee rights to take leave. | CITATION: ADGM Employment Regulations 2019, regarding employee rights to annual leave and employer obligations. | SUGGESTION: Add language ensuring reasonable consideration of employee preferences and compliance with minimum leave entitlements under ADGM law.]</w:t>
       </w:r>
     </w:p>
     <w:p>
@@ -5204,7 +5200,7 @@
           <w:color w:val="DAA520"/>
           <w:sz w:val="18"/>
         </w:rPr>
-        <w:t>[ADGM REVIEW: ISSUE: No issues found | CITATION: ADGM Companies Regulations 2020 | SUGGESTION: Document appears compliant]</w:t>
+        <w:t>[ADGM REVIEW: ISSUE: No issues found | CITATION: N/A | SUGGESTION: N/A]</w:t>
       </w:r>
     </w:p>
     <w:p>
@@ -5456,13 +5452,12 @@
       </w:r>
       <w:r>
         <w:rPr>
-          <w:b/>
+          <w:b w:val="0"/>
           <w:i/>
-          <w:color w:val="DC143C"/>
-          <w:sz w:val="18"/>
-          <w:highlight w:val="yellow"/>
-        </w:rPr>
-        <w:t>[ADGM REVIEW: ISSUE: This section is too vague. It needs to specify the employee's and employer's obligations upon termination, including notice periods, final salary payments, and repatriation (if applicable). | CITATION: ADGM Employment Regulations 2019, Section 20 | SUGGESTION: Detail the termination process, including notice periods (aligned with ADGM regulations), calculation and payment of final dues (salary, gratuity, accrued leave), and repatriation arrangements (if applicable).]</w:t>
+          <w:color w:val="FF8C00"/>
+          <w:sz w:val="18"/>
+        </w:rPr>
+        <w:t>[ADGM REVIEW: ISSUE: This section is too vague. It needs to specify the obligations of both parties upon termination, including notice periods, final payments, and return of company property. | CITATION: ADGM Employment Regulations 2019, regarding termination of employment and associated obligations. | SUGGESTION: Detail the specific procedures and entitlements related to termination, including notice periods, severance pay (if applicable), and final settlement of dues, in accordance with ADGM regulations.]</w:t>
       </w:r>
     </w:p>
     <w:p>
@@ -5482,7 +5477,7 @@
           <w:color w:val="DAA520"/>
           <w:sz w:val="18"/>
         </w:rPr>
-        <w:t>[ADGM REVIEW: ISSUE: No issues found | CITATION: N/A | SUGGESTION: N/A]</w:t>
+        <w:t>[ADGM REVIEW: ISSUE: No issues found | CITATION: ADGM Companies Regulations 2020 | SUGGESTION: Document appears compliant]</w:t>
       </w:r>
     </w:p>
     <w:p>
@@ -5526,7 +5521,7 @@
           <w:color w:val="DAA520"/>
           <w:sz w:val="18"/>
         </w:rPr>
-        <w:t>[ADGM REVIEW: ISSUE: No issues found | CITATION: N/A | SUGGESTION: N/A]</w:t>
+        <w:t>[ADGM REVIEW: ISSUE: No issues found | CITATION: ADGM Companies Regulations 2020 | SUGGESTION: Document appears compliant]</w:t>
       </w:r>
     </w:p>
     <w:p>
@@ -5555,7 +5550,7 @@
           <w:color w:val="DAA520"/>
           <w:sz w:val="18"/>
         </w:rPr>
-        <w:t>[ADGM REVIEW: ISSUE: No issues found | CITATION: N/A | SUGGESTION: N/A]</w:t>
+        <w:t>[ADGM REVIEW: ISSUE: No issues found | CITATION: ADGM Companies Regulations 2020 | SUGGESTION: Document appears compliant]</w:t>
       </w:r>
     </w:p>
     <w:p>
@@ -5599,7 +5594,7 @@
           <w:color w:val="DAA520"/>
           <w:sz w:val="18"/>
         </w:rPr>
-        <w:t>[ADGM REVIEW: ISSUE: The sick pay provision appears compliant with the minimum requirements of the ADGM Employment Regulations regarding sick leave entitlement. | CITATION: ADGM Employment Regulations regarding sick leave entitlement. | SUGGESTION: No changes needed.]</w:t>
+        <w:t>[ADGM REVIEW: ISSUE: The sick pay entitlement aligns with the ADGM Employment Regulations Article 29. | CITATION: ADGM Employment Regulations Article 29 | SUGGESTION: N/A]</w:t>
       </w:r>
     </w:p>
     <w:p>
@@ -5618,7 +5613,7 @@
           <w:color w:val="DAA520"/>
           <w:sz w:val="18"/>
         </w:rPr>
-        <w:t>[ADGM REVIEW: ISSUE: No issues found | CITATION: N/A | SUGGESTION: N/A]</w:t>
+        <w:t>[ADGM REVIEW: ISSUE: No issues found | CITATION: ADGM Companies Regulations 2020 | SUGGESTION: Document appears compliant]</w:t>
       </w:r>
     </w:p>
     <w:p>
@@ -5701,10 +5696,10 @@
         <w:rPr>
           <w:b w:val="0"/>
           <w:i/>
-          <w:color w:val="FF8C00"/>
-          <w:sz w:val="18"/>
-        </w:rPr>
-        <w:t>[ADGM REVIEW: ISSUE: The requirement for a medical opinion every 7 days during sick leave might be considered excessive and could potentially violate employee privacy or be seen as unreasonable. The ADGM Employment Regulations do not specify a frequency for medical opinions, but the requirement should be reasonable and justifiable. | CITATION: ADGM Employment Regulations regarding sick leave and medical certificates. | SUGGESTION: Revise the clause to state 'The Company may require the Employee to provide a medical opinion... at reasonable intervals during a period of absence due to sickness'.]</w:t>
+          <w:color w:val="DAA520"/>
+          <w:sz w:val="18"/>
+        </w:rPr>
+        <w:t>[ADGM REVIEW: ISSUE: The requirement for a medical opinion every 7 days during sick leave is permissible under ADGM regulations but should be applied reasonably. | CITATION: ADGM Employment Regulations Article 29 | SUGGESTION: Consider adding language to ensure the requirement for medical opinions is applied reasonably and does not unduly burden the employee.]</w:t>
       </w:r>
     </w:p>
     <w:p>
@@ -5798,7 +5793,7 @@
           <w:color w:val="DAA520"/>
           <w:sz w:val="18"/>
         </w:rPr>
-        <w:t>[ADGM REVIEW: ISSUE: No issues found | CITATION: ADGM Companies Regulations 2020 | SUGGESTION: Document appears compliant]</w:t>
+        <w:t>[ADGM REVIEW: ISSUE: No issues found | CITATION: N/A | SUGGESTION: N/A]</w:t>
       </w:r>
     </w:p>
     <w:p>
@@ -5815,10 +5810,10 @@
         <w:rPr>
           <w:b w:val="0"/>
           <w:i/>
-          <w:color w:val="FF8C00"/>
-          <w:sz w:val="18"/>
-        </w:rPr>
-        <w:t>[ADGM REVIEW: ISSUE: While mentioning statutory maternity leave, the contract should explicitly state the duration and pay in accordance with ADGM Employment Regulations. | CITATION: ADGM Employment Regulations 2019, Section 30 | SUGGESTION: Specify the duration of maternity leave (as per ADGM regulations) and the percentage of salary to be paid during the leave period. Clarify eligibility criteria.]</w:t>
+          <w:color w:val="DAA520"/>
+          <w:sz w:val="18"/>
+        </w:rPr>
+        <w:t>[ADGM REVIEW: ISSUE: While mentioning statutory maternity leave is good, the contract should explicitly state the duration and pay entitlements as per ADGM regulations. | CITATION: ADGM Employment Regulations 2019, regarding maternity leave and pay. | SUGGESTION: Specify the exact duration of maternity leave and the percentage of salary to be paid during the leave, as mandated by ADGM law.]</w:t>
       </w:r>
     </w:p>
     <w:p>
@@ -5852,10 +5847,10 @@
         <w:rPr>
           <w:b w:val="0"/>
           <w:i/>
-          <w:color w:val="FF8C00"/>
-          <w:sz w:val="18"/>
-        </w:rPr>
-        <w:t>[ADGM REVIEW: ISSUE: Similar to maternity leave, the contract should explicitly state the duration and pay for paternity leave in accordance with ADGM Employment Regulations. | CITATION: ADGM Employment Regulations 2019, Section 31 | SUGGESTION: Specify the duration of paternity leave (as per ADGM regulations) and the percentage of salary to be paid during the leave period. Clarify eligibility criteria.]</w:t>
+          <w:color w:val="DAA520"/>
+          <w:sz w:val="18"/>
+        </w:rPr>
+        <w:t>[ADGM REVIEW: ISSUE: Similar to maternity leave, the contract should explicitly state the duration and pay entitlements for paternity leave as per ADGM regulations. | CITATION: ADGM Employment Regulations 2019, regarding paternity leave and pay. | SUGGESTION: Specify the exact duration of paternity leave and the percentage of salary to be paid during the leave, as mandated by ADGM law.]</w:t>
       </w:r>
     </w:p>
     <w:p>
@@ -6007,7 +6002,7 @@
           <w:color w:val="FF8C00"/>
           <w:sz w:val="18"/>
         </w:rPr>
-        <w:t>[ADGM REVIEW: ISSUE: The clause grants the company sole discretion to amend the Employee Handbook. While companies have the right to update policies, the ADGM Employment Regulations emphasize fair treatment and reasonable notice. Unilateral changes without consultation or reasonable notice could be problematic. | CITATION: ADGM Employment Regulations regarding fair treatment and reasonable notice of changes to employment terms. | SUGGESTION: Add a clause stating that changes to the Employee Handbook will be communicated to employees with reasonable notice.]</w:t>
+        <w:t>[ADGM REVIEW: ISSUE: Employee Handbook amendments at the sole discretion of the company may not be compliant if they contradict ADGM regulations or significantly disadvantage the employee. | CITATION: ADGM Employment Regulations | SUGGESTION: Clarify that amendments to the Employee Handbook will not contravene ADGM Employment Regulations or significantly disadvantage the employee without proper consultation and agreement where required by law.]</w:t>
       </w:r>
     </w:p>
     <w:p>
@@ -6136,7 +6131,7 @@
           <w:color w:val="DAA520"/>
           <w:sz w:val="18"/>
         </w:rPr>
-        <w:t>[ADGM REVIEW: ISSUE: No issues found | CITATION: N/A | SUGGESTION: N/A]</w:t>
+        <w:t>[ADGM REVIEW: ISSUE: No issues found | CITATION: ADGM Companies Regulations 2020 | SUGGESTION: Document appears compliant]</w:t>
       </w:r>
     </w:p>
     <w:p>
@@ -6179,7 +6174,7 @@
           <w:color w:val="DAA520"/>
           <w:sz w:val="18"/>
         </w:rPr>
-        <w:t>[ADGM REVIEW: ISSUE: No issues found | CITATION: ADGM Companies Regulations 2020 | SUGGESTION: Document appears compliant]</w:t>
+        <w:t>[ADGM REVIEW: ISSUE: No issues found | CITATION: N/A | SUGGESTION: N/A]</w:t>
       </w:r>
     </w:p>
     <w:p>
@@ -6328,7 +6323,7 @@
           <w:color w:val="FF8C00"/>
           <w:sz w:val="18"/>
         </w:rPr>
-        <w:t>[ADGM REVIEW: ISSUE: The clause states that disciplinary rules and procedures do not form part of the contract. While an employee handbook can supplement the contract, key disciplinary procedures should be referenced within the contract itself to ensure enforceability and transparency. | CITATION: ADGM Employment Regulations, particularly those relating to fair treatment and due process in disciplinary matters. | SUGGESTION: Include a summary of the key disciplinary procedures within the contract or explicitly incorporate the Employee Handbook by reference, ensuring it's readily accessible to the employee.]</w:t>
+        <w:t>[ADGM REVIEW: ISSUE: Reference to Employee Handbook without specifying its accessibility and compliance with ADGM Employment Regulations. The statement 'These rules and procedures do not form part of the Contract' could be problematic if the handbook contains terms that should be part of the contract. | CITATION: ADGM Employment Regulations, particularly those related to transparency and accessibility of employment terms. | SUGGESTION: Ensure the Employee Handbook is readily accessible to employees and that key terms are incorporated directly into the employment contract or explicitly referenced as binding. Review the handbook to ensure compliance with ADGM Employment Regulations.]</w:t>
       </w:r>
     </w:p>
     <w:p>
@@ -6489,7 +6484,7 @@
           <w:color w:val="FF8C00"/>
           <w:sz w:val="18"/>
         </w:rPr>
-        <w:t>[ADGM REVIEW: ISSUE: The clause regarding intellectual property is very broad and may be considered overly restrictive. The phrase 'all processes relating to the operations or business of the Company' could be interpreted too widely. | CITATION: ADGM Employment Regulations concerning employee rights and fair contractual terms. | SUGGESTION: Narrow the scope of the intellectual property clause to specifically define the types of inventions, discoveries, etc., that are covered. Ensure it relates directly to the employee's role and responsibilities.]</w:t>
+        <w:t>[ADGM REVIEW: ISSUE: The clause regarding intellectual property assignment may be overly broad. It should be clarified that the company's ownership extends only to inventions directly related to the company's business and made during the course of employment. | CITATION: General principles of intellectual property law and fairness in employment contracts. | SUGGESTION: Narrow the scope of the intellectual property assignment clause to cover only inventions, discoveries, etc., that are directly related to the company's business and made during the course of employment. Consider adding a clause addressing pre-existing intellectual property.]</w:t>
       </w:r>
     </w:p>
     <w:p>
@@ -6565,7 +6560,7 @@
           <w:sz w:val="18"/>
           <w:highlight w:val="yellow"/>
         </w:rPr>
-        <w:t>[ADGM REVIEW: ISSUE: This clause is too vague. Without knowing what 'clause 11.1' refers to, it's impossible to determine if this waiver is enforceable or compliant with ADGM regulations. Blanket waivers are often problematic. | CITATION: ADGM Employment Regulations regarding employee rights and waivers. | SUGGESTION: Specify exactly what claims the employee is waiving and ensure the waiver is compliant with ADGM regulations regarding employee rights. Consider removing or rephrasing to ensure clarity and enforceability.]</w:t>
+        <w:t>[ADGM REVIEW: ISSUE: The clause refers to clause 11.1 without providing context. The enforceability of this clause depends on the content of clause 11.1, which is unknown. This could be a waiver of rights, which may not be permissible under ADGM law. | CITATION: ADGM Employment Regulations regarding waiver of employee rights. | SUGGESTION: Provide the full text of clause 11.1 for review. Ensure that any waiver of rights is compliant with ADGM Employment Regulations and does not violate mandatory provisions.]</w:t>
       </w:r>
     </w:p>
     <w:p>
@@ -6634,7 +6629,7 @@
           <w:color w:val="DAA520"/>
           <w:sz w:val="18"/>
         </w:rPr>
-        <w:t>[ADGM REVIEW: ISSUE: No issues found | CITATION: N/A | SUGGESTION: N/A]</w:t>
+        <w:t>[ADGM REVIEW: ISSUE: The non-compete clause during employment is generally acceptable but should be reviewed for reasonableness in scope and duration. | CITATION: General principles of contract law regarding restraint of trade. | SUGGESTION: Ensure the scope of the non-compete clause is clearly defined and directly related to the company's business interests. Review for reasonableness.]</w:t>
       </w:r>
     </w:p>
     <w:p>
@@ -6688,12 +6683,13 @@
       </w:r>
       <w:r>
         <w:rPr>
-          <w:b w:val="0"/>
+          <w:b/>
           <w:i/>
-          <w:color w:val="FF8C00"/>
-          <w:sz w:val="18"/>
-        </w:rPr>
-        <w:t>[ADGM REVIEW: ISSUE: Non-compete clause extending to the entire UAE may be overly broad and unenforceable under ADGM Employment Regulations. Restrictions should be reasonable in scope, duration, and geographical area. | CITATION: ADGM Employment Regulations regarding reasonable restrictions on post-employment activities. | SUGGESTION: Narrow the geographical scope of the non-compete clause to the specific area where the company operates within ADGM or the UAE, and ensure the restriction is demonstrably necessary to protect legitimate business interests.]</w:t>
+          <w:color w:val="DC143C"/>
+          <w:sz w:val="18"/>
+          <w:highlight w:val="yellow"/>
+        </w:rPr>
+        <w:t>[ADGM REVIEW: ISSUE: Non-compete clause extending to the entire UAE may be overly broad and unenforceable under ADGM Employment Regulations. Restrictions must be reasonable in scope, duration, and geographical area. | CITATION: ADGM Employment Regulations, Article 20 (Non-Competition) | SUGGESTION: Narrow the scope of the non-compete clause to a specific geographical area within ADGM or a defined client base, and ensure the duration (6 months) is justifiable and reasonable.]</w:t>
       </w:r>
     </w:p>
     <w:p>
@@ -6785,7 +6781,7 @@
           <w:color w:val="FF8C00"/>
           <w:sz w:val="18"/>
         </w:rPr>
-        <w:t>[ADGM REVIEW: ISSUE: Customer non-solicitation clause extending to the entire UAE may be overly broad. Similar to the non-compete clause, restrictions should be reasonable. | CITATION: ADGM Employment Regulations regarding reasonable restrictions on post-employment activities. | SUGGESTION: Limit the geographical scope of the non-solicitation clause to the specific area where the company's customers are located and ensure the restriction is demonstrably necessary to protect legitimate business interests.]</w:t>
+        <w:t>[ADGM REVIEW: ISSUE: Customer non-solicitation clause extending to the entire UAE may be overly broad. Similar to the non-compete clause, restrictions must be reasonable. | CITATION: ADGM Employment Regulations, Article 20 (Non-Competition) - principles apply by analogy | SUGGESTION: Limit the non-solicitation clause to customers or prospective customers within ADGM or those directly managed by the employee. Justify the 1-year duration.]</w:t>
       </w:r>
     </w:p>
     <w:p>
@@ -6802,13 +6798,12 @@
       </w:r>
       <w:r>
         <w:rPr>
-          <w:b/>
+          <w:b w:val="0"/>
           <w:i/>
-          <w:color w:val="DC143C"/>
-          <w:sz w:val="18"/>
-          <w:highlight w:val="yellow"/>
-        </w:rPr>
-        <w:t>[ADGM REVIEW: ISSUE: The non-solicitation clause with a one-year restriction within the UAE may be considered overly broad and potentially unenforceable under ADGM regulations, depending on the employee's role and the specific nature of the business. | CITATION: ADGM Employment Regulations concerning restraint of trade and employee mobility. | SUGGESTION: Review the reasonableness of the one-year restriction and the geographic scope (UAE). Consider narrowing the scope to specific clients or employees and justifying the restriction based on the employee's access to confidential information and the legitimate business interests of the company.]</w:t>
+          <w:color w:val="FF8C00"/>
+          <w:sz w:val="18"/>
+        </w:rPr>
+        <w:t>[ADGM REVIEW: ISSUE: The one-year non-solicitation clause after termination requires careful review for reasonableness, particularly regarding its geographic scope (UAE). | CITATION: General principles of contract law regarding restraint of trade. ADGM Employment Regulations regarding fair employment practices. | SUGGESTION: Justify the one-year duration and the UAE-wide scope of the non-solicitation clause. Consider narrowing the scope to specific clients or employees and a shorter duration if possible. Ensure this is justifiable based on the employee's role and access to sensitive information.]</w:t>
       </w:r>
     </w:p>
     <w:p>
@@ -6854,7 +6849,7 @@
           <w:color w:val="DAA520"/>
           <w:sz w:val="18"/>
         </w:rPr>
-        <w:t>[ADGM REVIEW: ISSUE: While confidentiality clauses are standard, ensure the scope is reasonable and doesn't unduly restrict the employee's future employment opportunities. The clause should also comply with ADGM data protection regulations. | CITATION: ADGM Data Protection Regulations 2021 | SUGGESTION: Review the scope of the confidentiality clause to ensure it is reasonable and necessary to protect legitimate business interests. Ensure compliance with ADGM data protection regulations regarding employee data.]</w:t>
+        <w:t>[ADGM REVIEW: ISSUE: No issues found | CITATION: N/A | SUGGESTION: N/A]</w:t>
       </w:r>
     </w:p>
     <w:p>
@@ -6874,7 +6869,7 @@
           <w:color w:val="DAA520"/>
           <w:sz w:val="18"/>
         </w:rPr>
-        <w:t>[ADGM REVIEW: ISSUE: Confidentiality clause is generally acceptable but should be reviewed to ensure it aligns with ADGM data protection regulations and any internal data security policies. | CITATION: ADGM Data Protection Regulations. | SUGGESTION: Review the clause in light of ADGM's data protection laws to ensure it adequately protects confidential information while complying with data privacy requirements.]</w:t>
+        <w:t>[ADGM REVIEW: ISSUE: Confidentiality clause is generally acceptable but should be reviewed to ensure it aligns with ADGM data protection regulations and employee rights to disclose information as required by law. | CITATION: ADGM Data Protection Regulations | SUGGESTION: Add a clause clarifying that the confidentiality obligations do not prevent the employee from reporting illegal or unethical conduct as required by law.]</w:t>
       </w:r>
     </w:p>
     <w:p>
@@ -7087,7 +7082,7 @@
           <w:sz w:val="18"/>
           <w:highlight w:val="yellow"/>
         </w:rPr>
-        <w:t>[ADGM REVIEW: ISSUE: The clause stating that the employee 'waives all defenses' to the enforcement of restrictive covenants is problematic. ADGM regulations require that restrictive covenants be reasonable and enforceable, and an employee cannot waive their right to challenge unreasonable restrictions. | CITATION: ADGM Employment Regulations concerning restraint of trade and employee rights. | SUGGESTION: Remove the phrase 'waives all defenses'. Ensure that the restrictive covenants are demonstrably reasonable and necessary for the protection of the company's legitimate business interests.]</w:t>
+        <w:t>[ADGM REVIEW: ISSUE: The waiver of defenses to the enforcement of restrictive covenants is potentially problematic. ADGM courts may not uphold such a broad waiver if the covenants are deemed unreasonable. | CITATION: General principles of contract law regarding enforceability of waivers and restrictive covenants. | SUGGESTION: Remove or modify the waiver clause. Instead, focus on ensuring the restrictive covenants are demonstrably reasonable and necessary to protect the company's legitimate business interests. Provide specific justification for the reasonableness of each covenant.]</w:t>
       </w:r>
     </w:p>
     <w:p>
@@ -7165,7 +7160,7 @@
           <w:color w:val="FF8C00"/>
           <w:sz w:val="18"/>
         </w:rPr>
-        <w:t>[ADGM REVIEW: ISSUE: Potentially non-compliant. While 30 days' notice is common, ADGM Employment Regulations may specify minimum notice periods based on length of service. This needs verification. | CITATION: ADGM Employment Regulations, potentially Section 25 | SUGGESTION: Review ADGM Employment Regulations regarding minimum notice periods based on length of service and adjust the clause accordingly to ensure compliance.]</w:t>
+        <w:t>[ADGM REVIEW: ISSUE: The 30-day notice period should be reviewed against ADGM Employment Regulations to ensure it meets the minimum requirements for termination notice. | CITATION: ADGM Employment Regulations, potentially Section 27 regarding termination notice periods. | SUGGESTION: Verify that the 30-day notice period complies with the minimum notice periods stipulated in the ADGM Employment Regulations based on the employee's length of service. If the employee has worked for a longer period, a longer notice period might be required.]</w:t>
       </w:r>
     </w:p>
     <w:p>
@@ -7209,7 +7204,7 @@
           <w:color w:val="DAA520"/>
           <w:sz w:val="18"/>
         </w:rPr>
-        <w:t>[ADGM REVIEW: ISSUE: This clause, allowing the company to require the employee not to attend work during the notice period, is acceptable but should clarify whether the employee will continue to receive full pay during this period (garden leave). | CITATION: N/A - Common practice, but should be clearly defined | SUGGESTION: Explicitly state that the employee will receive full pay and benefits during any period of 'garden leave' imposed by the Company.]</w:t>
+        <w:t>[ADGM REVIEW: ISSUE: This clause, allowing the company to require the employee not to attend work during the notice period, is acceptable but should clarify whether the employee will continue to receive full pay during this period (garden leave). | CITATION: ADGM Employment Regulations 2019, regarding notice periods and termination. | SUGGESTION: Clarify that the employee will receive full pay during any period they are required not to attend work during the notice period.]</w:t>
       </w:r>
     </w:p>
     <w:p>
@@ -7226,13 +7221,12 @@
       </w:r>
       <w:r>
         <w:rPr>
-          <w:b/>
+          <w:b w:val="0"/>
           <w:i/>
-          <w:color w:val="DC143C"/>
-          <w:sz w:val="18"/>
-          <w:highlight w:val="yellow"/>
-        </w:rPr>
-        <w:t>[ADGM REVIEW: ISSUE: This section is too broad. It needs to specify the grounds for immediate termination, ensuring they align with ADGM Employment Regulations regarding gross misconduct or other justifiable reasons. Unjustified immediate termination could lead to legal challenges. | CITATION: ADGM Employment Regulations 2019, Section 21 | SUGGESTION: List specific and justifiable reasons for immediate termination, such as gross misconduct, breach of contract, or other reasons permitted under ADGM Employment Regulations. Ensure due process is followed before immediate termination.]</w:t>
+          <w:color w:val="FF8C00"/>
+          <w:sz w:val="18"/>
+        </w:rPr>
+        <w:t>[ADGM REVIEW: ISSUE: This section is too broad. It needs to specify the grounds for immediate termination, ensuring they align with ADGM regulations regarding gross misconduct or other justifiable reasons. | CITATION: ADGM Employment Regulations 2019, regarding termination of employment and permissible grounds for summary dismissal. | SUGGESTION: List the specific grounds for immediate termination that are compliant with ADGM regulations, such as gross misconduct, breach of contract, etc.]</w:t>
       </w:r>
     </w:p>
     <w:p>
@@ -7318,7 +7312,7 @@
           <w:color w:val="FF8C00"/>
           <w:sz w:val="18"/>
         </w:rPr>
-        <w:t>[ADGM REVIEW: ISSUE: The phrase 'for cause if the Employee is under a probationary period' is vague. The definition of 'cause' needs to be clearly defined and aligned with ADGM Employment Regulations. Probationary periods also have specific limitations under ADGM law. | CITATION: ADGM Employment Regulations 2019, specifically regarding termination and probationary periods. | SUGGESTION: Define 'cause' explicitly within the contract, referencing specific performance or conduct issues. Ensure the probationary period adheres to ADGM regulations regarding duration and termination rights.]</w:t>
+        <w:t>[ADGM REVIEW: ISSUE: Vague termination clause during probation. 'For cause' needs clear definition within ADGM Employment Regulations. | CITATION: ADGM Employment Regulations, specifically regarding termination and probation periods. | SUGGESTION: Define 'for cause' with specific examples aligned with ADGM regulations. Clarify the length and conditions of the probationary period.]</w:t>
       </w:r>
     </w:p>
     <w:p>
@@ -7334,13 +7328,12 @@
       </w:r>
       <w:r>
         <w:rPr>
-          <w:b/>
+          <w:b w:val="0"/>
           <w:i/>
-          <w:color w:val="DC143C"/>
-          <w:sz w:val="18"/>
-          <w:highlight w:val="yellow"/>
-        </w:rPr>
-        <w:t>[ADGM REVIEW: ISSUE: This section is incomplete. It states 'On termination of the employment under this Contract, the Employee shall:' but doesn't specify what the employee is required to do. This lack of detail creates ambiguity and potential for disputes. | CITATION: ADGM Employment Regulations 2019, regarding termination procedures and employee obligations. | SUGGESTION: Specify the employee's obligations upon termination, such as returning company property, handing over information, and cooperating with the transition.]</w:t>
+          <w:color w:val="FF8C00"/>
+          <w:sz w:val="18"/>
+        </w:rPr>
+        <w:t>[ADGM REVIEW: ISSUE: Lacks specifics regarding employee obligations upon termination. Missing details on return of company property, confidentiality, and handover procedures. | CITATION: ADGM Employment Regulations regarding termination procedures and employee responsibilities. | SUGGESTION: Add clauses detailing the employee's obligations upon termination, including the return of company property, maintaining confidentiality, and cooperating with handover procedures.]</w:t>
       </w:r>
     </w:p>
     <w:p>
@@ -7551,7 +7544,7 @@
           <w:color w:val="FF8C00"/>
           <w:sz w:val="18"/>
         </w:rPr>
-        <w:t>[ADGM REVIEW: ISSUE: Potentially non-compliant. Requiring the employee to cooperate in visa cancellation 'without any claim for payment or reimbursement' may violate ADGM regulations if the employee has incurred costs related to the visa that the company is obligated to cover. | CITATION: ADGM Employment Regulations (Implied terms regarding fair treatment and reimbursement of expenses) | SUGGESTION: Revise the clause to ensure it complies with ADGM regulations regarding reimbursement of visa-related expenses. Consider adding 'in accordance with ADGM regulations' to the end of the sentence.]</w:t>
+        <w:t>[ADGM REVIEW: ISSUE: The clause requiring the employee to cooperate in visa cancellation 'without any claim for payment or reimbursement' may be problematic if the employee has incurred costs related to the visa that the company should rightfully reimburse according to ADGM regulations or company policy. | CITATION: Review ADGM Employment Regulations regarding visa costs and reimbursement upon termination. | SUGGESTION: Review company policy and ADGM regulations to ensure compliance regarding visa cost reimbursement upon termination. Consider rephrasing to allow for reimbursement where legally or contractually required.]</w:t>
       </w:r>
     </w:p>
     <w:p>
@@ -7600,10 +7593,10 @@
         <w:rPr>
           <w:b w:val="0"/>
           <w:i/>
-          <w:color w:val="FF8C00"/>
-          <w:sz w:val="18"/>
-        </w:rPr>
-        <w:t>[ADGM REVIEW: ISSUE: The clause 'not at any time represent himself to be connected with the Company' is overly broad and potentially unenforceable. It lacks specific context and time limitations. | CITATION: General principles of contract law regarding reasonableness and enforceability of restrictive covenants. | SUGGESTION: Clarify the scope and duration of this restriction. Consider specifying the types of representations that are prohibited and limiting the restriction to a reasonable period after termination.]</w:t>
+          <w:color w:val="DAA520"/>
+          <w:sz w:val="18"/>
+        </w:rPr>
+        <w:t>[ADGM REVIEW: ISSUE: Overly broad restriction on representing connection with the company. Needs clarification on the scope and duration of this restriction, especially concerning future employment references. | CITATION: ADGM Employment Regulations regarding post-employment restrictions and fair competition. | SUGGESTION: Specify the duration and scope of the restriction. Ensure it does not unduly restrict the employee's future employment prospects. Consider adding a clause about providing references.]</w:t>
       </w:r>
     </w:p>
     <w:p>
@@ -7620,10 +7613,10 @@
         <w:rPr>
           <w:b w:val="0"/>
           <w:i/>
-          <w:color w:val="DAA520"/>
-          <w:sz w:val="18"/>
-        </w:rPr>
-        <w:t>[ADGM REVIEW: ISSUE: Payment in lieu of notice requires written consent *after* notice is given. This aligns with typical practice but should be explicitly stated to avoid ambiguity. The phrase 'on or after the provision of notice' is acceptable but could be clearer. | CITATION: ADGM Employment Regulations, potentially related to termination clauses but not explicitly defined for payment in lieu. Refer to common law principles applicable in ADGM. | SUGGESTION: Clarify that the written consent must be obtained *after* the notice of termination has been provided to the employee.]</w:t>
+          <w:color w:val="FF8C00"/>
+          <w:sz w:val="18"/>
+        </w:rPr>
+        <w:t>[ADGM REVIEW: ISSUE: Payment in lieu of notice requires written consent *after* notice of termination. This clause is compliant if interpreted correctly, but could be clearer to avoid ambiguity. | CITATION: ADGM Employment Regulations, potentially related to termination clauses but not explicitly defined. | SUGGESTION: Rephrase to explicitly state that written consent must be obtained *after* the notice of termination is given.]</w:t>
       </w:r>
     </w:p>
     <w:p>
@@ -7693,7 +7686,7 @@
           <w:color w:val="DAA520"/>
           <w:sz w:val="18"/>
         </w:rPr>
-        <w:t>[ADGM REVIEW: ISSUE: No issues found | CITATION: ADGM Employment Regulations regarding end of service gratuity. | SUGGESTION: Ensure calculation of end-of-service gratuity adheres strictly to ADGM Employment Regulations.]</w:t>
+        <w:t>[ADGM REVIEW: ISSUE: No issues found | CITATION: ADGM Employment Regulations regarding end of service gratuity. | SUGGESTION: Ensure calculation and payment of end-of-service gratuity comply with ADGM Employment Regulations.]</w:t>
       </w:r>
     </w:p>
     <w:p>
@@ -7744,7 +7737,7 @@
           <w:color w:val="FF8C00"/>
           <w:sz w:val="18"/>
         </w:rPr>
-        <w:t>[ADGM REVIEW: ISSUE: This clause is only applicable to UAE or GCC nationals. Ensure this is correctly applied and documented. ADGM companies are not obligated to enroll non-UAE/GCC nationals in UAE pension schemes. | CITATION: UAE Federal Law No. 3 of 1999 concerning Social Security and its amendments, as applicable within the UAE legal framework. | SUGGESTION: Maintain accurate records of employee nationality and pension scheme enrollment status. Ensure compliance with applicable UAE pension laws for eligible employees.]</w:t>
+        <w:t>[ADGM REVIEW: ISSUE: This clause is only applicable to UAE or GCC nationals. Ensure this is applied correctly and does not discriminate against other nationalities regarding retirement benefits. ADGM Employment Regulations apply to all employees regardless of nationality. | CITATION: ADGM Employment Regulations regarding equal treatment and benefits. | SUGGESTION: Consider providing equivalent retirement benefits for non-UAE/GCC nationals to avoid potential discrimination claims. Clarify the company's policy on retirement benefits for all employees.]</w:t>
       </w:r>
     </w:p>
     <w:p>
@@ -7785,7 +7778,7 @@
           <w:color w:val="DAA520"/>
           <w:sz w:val="18"/>
         </w:rPr>
-        <w:t>[ADGM REVIEW: ISSUE: Repatriation flight should be clearly defined in terms of class and baggage allowance to avoid disputes. | CITATION: While not explicitly mandated in ADGM Employment Regulations, repatriation is a common practice and can be implied from general employment standards. | SUGGESTION: Specify the class of travel and baggage allowance for the repatriation flight in the contract.]</w:t>
+        <w:t>[ADGM REVIEW: ISSUE: Repatriation flight is a common practice but not explicitly mandated by ADGM Employment Regulations. Ensure this aligns with company policy and is applied consistently. | CITATION: None explicitly, but relates to termination benefits. | SUGGESTION: Document the company's policy on repatriation flights clearly and consistently.]</w:t>
       </w:r>
     </w:p>
     <w:p>
@@ -7849,7 +7842,7 @@
           <w:sz w:val="18"/>
           <w:highlight w:val="yellow"/>
         </w:rPr>
-        <w:t>[ADGM REVIEW: ISSUE: This section refers to Clause 18.1 without providing any context about what Clause 18.1 covers. This makes it impossible to assess the implications of this exception. | CITATION: N/A - Requires context from Clause 18.1 | SUGGESTION: Provide the full text or a summary of Clause 18.1 to understand the implications of this exception. Ensure Clause 18.1 itself is compliant with ADGM regulations.]</w:t>
+        <w:t>[ADGM REVIEW: ISSUE: Reference to clause 18.1 without context. The content of clause 18.1 is unknown, making it impossible to assess compliance. | CITATION: N/A - Requires context of clause 18.1 | SUGGESTION: Provide the full text of clause 18.1 for review. Ensure it complies with ADGM Employment Regulations.]</w:t>
       </w:r>
     </w:p>
     <w:p>
@@ -7904,7 +7897,7 @@
           <w:color w:val="DAA520"/>
           <w:sz w:val="18"/>
         </w:rPr>
-        <w:t>[ADGM REVIEW: ISSUE: No issues found | CITATION: ADGM Employment Regulations (definition of Remote Employee) | SUGGESTION: N/A]</w:t>
+        <w:t>[ADGM REVIEW: ISSUE: No issues found | CITATION: ADGM Employment Regulations definition of Remote Employee | SUGGESTION: N/A]</w:t>
       </w:r>
     </w:p>
     <w:p>
@@ -7983,7 +7976,7 @@
           <w:sz w:val="18"/>
           <w:highlight w:val="yellow"/>
         </w:rPr>
-        <w:t>[ADGM REVIEW: ISSUE: This section refers to Clause 16.2(a) regarding termination for cause, but without the context of Clause 16.2(a), it's impossible to determine if the termination process aligns with ADGM regulations. The definition of 'cause' is also critical here. | CITATION: ADGM Employment Regulations 2019, regarding termination procedures and acceptable grounds for termination. | SUGGESTION: Provide the full text or a summary of Clause 16.2(a). Ensure the definition of 'cause' and the termination process comply with ADGM regulations, including notice periods and due process.]</w:t>
+        <w:t>[ADGM REVIEW: ISSUE: Refers to clause 16.2(a) without context. The content of clause 16.2(a) is unknown, making it impossible to assess compliance. 'For cause' termination needs to align with ADGM regulations. | CITATION: ADGM Employment Regulations regarding termination for cause. | SUGGESTION: Provide the full text of clause 16.2(a) for review. Ensure the definition of 'for cause' aligns with ADGM regulations and provides fair process for the employee.]</w:t>
       </w:r>
     </w:p>
     <w:p>
@@ -8142,7 +8135,7 @@
           <w:color w:val="DAA520"/>
           <w:sz w:val="18"/>
         </w:rPr>
-        <w:t>[ADGM REVIEW: ISSUE: Notice clause is generally acceptable but should explicitly state the methods of electronic delivery that are considered valid (e.g., email with confirmation of receipt). | CITATION: N/A | SUGGESTION: Specify acceptable methods of electronic delivery (e.g., registered email with read receipt) to avoid ambiguity.]</w:t>
+        <w:t>[ADGM REVIEW: ISSUE: Notice clause is generally acceptable but should explicitly state the methods for proving delivery of electronic notices (e.g., read receipts). | CITATION: N/A | SUGGESTION: Include a provision requiring confirmation of receipt for electronic notices to ensure proper documentation.]</w:t>
       </w:r>
     </w:p>
     <w:p>
@@ -8218,10 +8211,10 @@
         <w:rPr>
           <w:b w:val="0"/>
           <w:i/>
-          <w:color w:val="FF8C00"/>
-          <w:sz w:val="18"/>
-        </w:rPr>
-        <w:t>[ADGM REVIEW: ISSUE: The definition of 'administrative nature' is vague. This could lead to disputes. Any amendment should ideally be documented and acknowledged by both parties. | CITATION: General contract law principles applicable in ADGM. | SUGGESTION: Provide examples of what constitutes an 'administrative nature' amendment or remove the exception altogether and require all amendments to be in writing and signed by both parties.]</w:t>
+          <w:color w:val="DAA520"/>
+          <w:sz w:val="18"/>
+        </w:rPr>
+        <w:t>[ADGM REVIEW: ISSUE: The distinction between 'administrative' and other amendments needs clear definition to avoid disputes. The requirement for written notice of administrative changes is good practice. | CITATION: General contract law principles applicable in ADGM. | SUGGESTION: Provide examples of 'administrative' amendments in a separate policy document or within the contract itself.]</w:t>
       </w:r>
     </w:p>
     <w:p>
@@ -8333,7 +8326,7 @@
           <w:sz w:val="18"/>
           <w:highlight w:val="yellow"/>
         </w:rPr>
-        <w:t>[ADGM REVIEW: ISSUE: The title 'SCHEDULE A – SUMMARY OF EMPLOYMENT TERMS' is generic. The schedule itself needs to contain all mandatory employment terms as required by ADGM law, such as salary, working hours, leave entitlements, and other benefits. | CITATION: ADGM Employment Regulations 2019, regarding mandatory employment terms that must be included in the contract. | SUGGESTION: Ensure Schedule A includes all mandatory employment terms as specified by ADGM regulations. Review the schedule for completeness and accuracy.]</w:t>
+        <w:t>[ADGM REVIEW: ISSUE: Simply states 'SCHEDULE A – SUMMARY OF EMPLOYMENT TERMS'. The content of Schedule A is missing, making it impossible to assess compliance. Schedule A should include all mandatory employment terms as per ADGM regulations. | CITATION: ADGM Employment Regulations regarding mandatory employment terms. | SUGGESTION: Provide the full content of Schedule A for review. Ensure it includes all mandatory employment terms as required by ADGM regulations, such as salary, working hours, leave entitlements, etc.]</w:t>
       </w:r>
     </w:p>
     <w:p>
@@ -8401,7 +8394,7 @@
           <w:sz w:val="18"/>
           <w:highlight w:val="yellow"/>
         </w:rPr>
-        <w:t>[ADGM REVIEW: ISSUE: Section content is unknown, making compliance assessment impossible. Missing key employment terms. | CITATION: ADGM Employment Regulations 2019, Article 10 (Minimum Requirements for Employment Contracts) | SUGGESTION: Populate the table with all mandatory employment terms as per ADGM regulations, including job title, responsibilities, compensation, benefits, working hours, termination clauses, and applicable ADGM law.]</w:t>
+        <w:t>[ADGM REVIEW: ISSUE: Section content is unknown, making compliance assessment impossible. The presence of signatures and a company stamp suggests this section is related to contract execution, which must comply with ADGM regulations regarding employment contracts. | CITATION: ADGM Employment Regulations 2019, Article 6 | SUGGESTION: Provide the content of Section 1 for a full compliance review. Ensure it includes all mandatory clauses as per ADGM regulations.]</w:t>
       </w:r>
     </w:p>
     <w:p>
@@ -8423,7 +8416,7 @@
           <w:color w:val="FF8C00"/>
           <w:sz w:val="18"/>
         </w:rPr>
-        <w:t>[ADGM REVIEW: ISSUE: Table 2 only includes basic information (Company Name, Employee's Name, Date of Birth). It lacks crucial details required for identification and record-keeping, such as employee ID, job title, and contact information. | CITATION: ADGM Data Protection Regulations and general principles of record-keeping. | SUGGESTION: Expand Table 2 to include all necessary employee information, such as employee ID, job title, contact details, and emergency contact information. Ensure compliance with ADGM Data Protection Regulations when handling personal data.]</w:t>
+        <w:t>[ADGM REVIEW: ISSUE: Table format is unusual and potentially incomplete. Lacks clear labels for the data fields. Missing crucial information such as employee ID, job title, etc. | CITATION: ADGM Employment Regulations regarding record-keeping requirements. | SUGGESTION: Use a standard table format with clear labels for each data field. Include all necessary employee information as required by ADGM regulations.]</w:t>
       </w:r>
     </w:p>
     <w:p>

</xml_diff>